<commit_message>
Mise en forme des fichiers
</commit_message>
<xml_diff>
--- a/Actifs_hopitaux.docx
+++ b/Actifs_hopitaux.docx
@@ -2,29 +2,289 @@
 <file path=word/document.xml><?xml version="1.0" encoding="utf-8"?>
 <w:document xmlns:wpc="http://schemas.microsoft.com/office/word/2010/wordprocessingCanvas" xmlns:cx="http://schemas.microsoft.com/office/drawing/2014/chartex" xmlns:cx1="http://schemas.microsoft.com/office/drawing/2015/9/8/chartex" xmlns:cx2="http://schemas.microsoft.com/office/drawing/2015/10/21/chartex" xmlns:cx3="http://schemas.microsoft.com/office/drawing/2016/5/9/chartex" xmlns:cx4="http://schemas.microsoft.com/office/drawing/2016/5/10/chartex" xmlns:cx5="http://schemas.microsoft.com/office/drawing/2016/5/11/chartex" xmlns:cx6="http://schemas.microsoft.com/office/drawing/2016/5/12/chartex" xmlns:cx7="http://schemas.microsoft.com/office/drawing/2016/5/13/chartex" xmlns:cx8="http://schemas.microsoft.com/office/drawing/2016/5/14/chartex" xmlns:mc="http://schemas.openxmlformats.org/markup-compatibility/2006" xmlns:aink="http://schemas.microsoft.com/office/drawing/2016/ink" xmlns:am3d="http://schemas.microsoft.com/office/drawing/2017/model3d" xmlns:o="urn:schemas-microsoft-com:office:office" xmlns:oel="http://schemas.microsoft.com/office/2019/extlst" xmlns:r="http://schemas.openxmlformats.org/officeDocument/2006/relationships" xmlns:m="http://schemas.openxmlformats.org/officeDocument/2006/math" xmlns:v="urn:schemas-microsoft-com:vml" xmlns:wp14="http://schemas.microsoft.com/office/word/2010/wordprocessingDrawing" xmlns:wp="http://schemas.openxmlformats.org/drawingml/2006/wordprocessingDrawing" xmlns:w10="urn:schemas-microsoft-com:office:word" xmlns:w="http://schemas.openxmlformats.org/wordprocessingml/2006/main" xmlns:w14="http://schemas.microsoft.com/office/word/2010/wordml" xmlns:w15="http://schemas.microsoft.com/office/word/2012/wordml" xmlns:w16cex="http://schemas.microsoft.com/office/word/2018/wordml/cex" xmlns:w16cid="http://schemas.microsoft.com/office/word/2016/wordml/cid" xmlns:w16="http://schemas.microsoft.com/office/word/2018/wordml" xmlns:w16du="http://schemas.microsoft.com/office/word/2023/wordml/word16du" xmlns:w16sdtdh="http://schemas.microsoft.com/office/word/2020/wordml/sdtdatahash" xmlns:w16sdtfl="http://schemas.microsoft.com/office/word/2024/wordml/sdtformatlock" xmlns:w16se="http://schemas.microsoft.com/office/word/2015/wordml/symex" xmlns:wpg="http://schemas.microsoft.com/office/word/2010/wordprocessingGroup" xmlns:wpi="http://schemas.microsoft.com/office/word/2010/wordprocessingInk" xmlns:wne="http://schemas.microsoft.com/office/word/2006/wordml" xmlns:wps="http://schemas.microsoft.com/office/word/2010/wordprocessingShape" mc:Ignorable="w14 w15 w16se w16cid w16 w16cex w16sdtdh w16sdtfl w16du wp14">
   <w:body>
-    <w:p>
-      <w:r>
+    <w:sdt>
+      <w:sdtPr>
+        <w:id w:val="-1631315974"/>
+        <w:docPartObj>
+          <w:docPartGallery w:val="Cover Pages"/>
+          <w:docPartUnique/>
+        </w:docPartObj>
+      </w:sdtPr>
+      <w:sdtEndPr>
+        <w:rPr>
+          <w:rFonts w:ascii="Calibri" w:hAnsi="Calibri" w:cs="Calibri"/>
+        </w:rPr>
+      </w:sdtEndPr>
+      <w:sdtContent>
+        <w:p/>
+        <w:tbl>
+          <w:tblPr>
+            <w:tblpPr w:leftFromText="187" w:rightFromText="187" w:horzAnchor="margin" w:tblpXSpec="center" w:tblpY="2881"/>
+            <w:tblW w:w="4000" w:type="pct"/>
+            <w:tblBorders>
+              <w:left w:val="single" w:sz="12" w:space="0" w:color="156082" w:themeColor="accent1"/>
+            </w:tblBorders>
+            <w:tblCellMar>
+              <w:left w:w="144" w:type="dxa"/>
+              <w:right w:w="115" w:type="dxa"/>
+            </w:tblCellMar>
+            <w:tblLook w:val="04A0" w:firstRow="1" w:lastRow="0" w:firstColumn="1" w:lastColumn="0" w:noHBand="0" w:noVBand="1"/>
+          </w:tblPr>
+          <w:tblGrid>
+            <w:gridCol w:w="7246"/>
+          </w:tblGrid>
+          <w:tr>
+            <w:tc>
+              <w:tcPr>
+                <w:tcW w:w="7672" w:type="dxa"/>
+                <w:tcMar>
+                  <w:top w:w="216" w:type="dxa"/>
+                  <w:left w:w="115" w:type="dxa"/>
+                  <w:bottom w:w="216" w:type="dxa"/>
+                  <w:right w:w="115" w:type="dxa"/>
+                </w:tcMar>
+              </w:tcPr>
+              <w:p>
+                <w:pPr>
+                  <w:pStyle w:val="Sansinterligne"/>
+                  <w:tabs>
+                    <w:tab w:val="left" w:pos="2660"/>
+                  </w:tabs>
+                  <w:rPr>
+                    <w:color w:val="0F4761" w:themeColor="accent1" w:themeShade="BF"/>
+                    <w:sz w:val="24"/>
+                  </w:rPr>
+                </w:pPr>
+              </w:p>
+            </w:tc>
+          </w:tr>
+          <w:tr>
+            <w:tc>
+              <w:tcPr>
+                <w:tcW w:w="7672" w:type="dxa"/>
+              </w:tcPr>
+              <w:sdt>
+                <w:sdtPr>
+                  <w:rPr>
+                    <w:rFonts w:asciiTheme="majorHAnsi" w:eastAsiaTheme="majorEastAsia" w:hAnsiTheme="majorHAnsi" w:cstheme="majorBidi"/>
+                    <w:color w:val="156082" w:themeColor="accent1"/>
+                    <w:sz w:val="88"/>
+                    <w:szCs w:val="88"/>
+                  </w:rPr>
+                  <w:alias w:val="Titre"/>
+                  <w:id w:val="13406919"/>
+                  <w:placeholder>
+                    <w:docPart w:val="1B22C054B8BF475AA2F2D471810D588C"/>
+                  </w:placeholder>
+                  <w:dataBinding w:prefixMappings="xmlns:ns0='http://schemas.openxmlformats.org/package/2006/metadata/core-properties' xmlns:ns1='http://purl.org/dc/elements/1.1/'" w:xpath="/ns0:coreProperties[1]/ns1:title[1]" w:storeItemID="{6C3C8BC8-F283-45AE-878A-BAB7291924A1}"/>
+                  <w:text/>
+                </w:sdtPr>
+                <w:sdtContent>
+                  <w:p>
+                    <w:pPr>
+                      <w:pStyle w:val="Sansinterligne"/>
+                      <w:spacing w:line="216" w:lineRule="auto"/>
+                      <w:rPr>
+                        <w:rFonts w:asciiTheme="majorHAnsi" w:eastAsiaTheme="majorEastAsia" w:hAnsiTheme="majorHAnsi" w:cstheme="majorBidi"/>
+                        <w:color w:val="156082" w:themeColor="accent1"/>
+                        <w:sz w:val="88"/>
+                        <w:szCs w:val="88"/>
+                      </w:rPr>
+                    </w:pPr>
+                    <w:r>
+                      <w:rPr>
+                        <w:rFonts w:asciiTheme="majorHAnsi" w:eastAsiaTheme="majorEastAsia" w:hAnsiTheme="majorHAnsi" w:cstheme="majorBidi"/>
+                        <w:color w:val="156082" w:themeColor="accent1"/>
+                        <w:sz w:val="88"/>
+                        <w:szCs w:val="88"/>
+                      </w:rPr>
+                      <w:t>Actifs</w:t>
+                    </w:r>
+                  </w:p>
+                </w:sdtContent>
+              </w:sdt>
+            </w:tc>
+          </w:tr>
+          <w:tr>
+            <w:sdt>
+              <w:sdtPr>
+                <w:rPr>
+                  <w:color w:val="0F4761" w:themeColor="accent1" w:themeShade="BF"/>
+                  <w:sz w:val="24"/>
+                  <w:szCs w:val="24"/>
+                </w:rPr>
+                <w:alias w:val="Sous-titre"/>
+                <w:id w:val="13406923"/>
+                <w:placeholder>
+                  <w:docPart w:val="892771B5C74748149EEF28B148F11D6A"/>
+                </w:placeholder>
+                <w:dataBinding w:prefixMappings="xmlns:ns0='http://schemas.openxmlformats.org/package/2006/metadata/core-properties' xmlns:ns1='http://purl.org/dc/elements/1.1/'" w:xpath="/ns0:coreProperties[1]/ns1:subject[1]" w:storeItemID="{6C3C8BC8-F283-45AE-878A-BAB7291924A1}"/>
+                <w:text/>
+              </w:sdtPr>
+              <w:sdtContent>
+                <w:tc>
+                  <w:tcPr>
+                    <w:tcW w:w="7672" w:type="dxa"/>
+                    <w:tcMar>
+                      <w:top w:w="216" w:type="dxa"/>
+                      <w:left w:w="115" w:type="dxa"/>
+                      <w:bottom w:w="216" w:type="dxa"/>
+                      <w:right w:w="115" w:type="dxa"/>
+                    </w:tcMar>
+                  </w:tcPr>
+                  <w:p>
+                    <w:pPr>
+                      <w:pStyle w:val="Sansinterligne"/>
+                      <w:rPr>
+                        <w:color w:val="0F4761" w:themeColor="accent1" w:themeShade="BF"/>
+                        <w:sz w:val="24"/>
+                      </w:rPr>
+                    </w:pPr>
+                    <w:r>
+                      <w:rPr>
+                        <w:color w:val="0F4761" w:themeColor="accent1" w:themeShade="BF"/>
+                        <w:sz w:val="24"/>
+                        <w:szCs w:val="24"/>
+                      </w:rPr>
+                      <w:t xml:space="preserve">CHU de </w:t>
+                    </w:r>
+                    <w:proofErr w:type="spellStart"/>
+                    <w:r>
+                      <w:rPr>
+                        <w:color w:val="0F4761" w:themeColor="accent1" w:themeShade="BF"/>
+                        <w:sz w:val="24"/>
+                        <w:szCs w:val="24"/>
+                      </w:rPr>
+                      <w:t>Ynov</w:t>
+                    </w:r>
+                    <w:proofErr w:type="spellEnd"/>
+                  </w:p>
+                </w:tc>
+              </w:sdtContent>
+            </w:sdt>
+          </w:tr>
+        </w:tbl>
+        <w:tbl>
+          <w:tblPr>
+            <w:tblpPr w:leftFromText="187" w:rightFromText="187" w:horzAnchor="margin" w:tblpXSpec="center" w:tblpYSpec="bottom"/>
+            <w:tblW w:w="3857" w:type="pct"/>
+            <w:tblLook w:val="04A0" w:firstRow="1" w:lastRow="0" w:firstColumn="1" w:lastColumn="0" w:noHBand="0" w:noVBand="1"/>
+          </w:tblPr>
+          <w:tblGrid>
+            <w:gridCol w:w="6998"/>
+          </w:tblGrid>
+          <w:tr>
+            <w:tc>
+              <w:tcPr>
+                <w:tcW w:w="7221" w:type="dxa"/>
+                <w:tcMar>
+                  <w:top w:w="216" w:type="dxa"/>
+                  <w:left w:w="115" w:type="dxa"/>
+                  <w:bottom w:w="216" w:type="dxa"/>
+                  <w:right w:w="115" w:type="dxa"/>
+                </w:tcMar>
+              </w:tcPr>
+              <w:sdt>
+                <w:sdtPr>
+                  <w:rPr>
+                    <w:color w:val="156082" w:themeColor="accent1"/>
+                    <w:sz w:val="28"/>
+                    <w:szCs w:val="28"/>
+                  </w:rPr>
+                  <w:alias w:val="Auteur"/>
+                  <w:id w:val="13406928"/>
+                  <w:placeholder>
+                    <w:docPart w:val="0E26398F891145B5A947A8BDCAA2A0B2"/>
+                  </w:placeholder>
+                  <w:dataBinding w:prefixMappings="xmlns:ns0='http://schemas.openxmlformats.org/package/2006/metadata/core-properties' xmlns:ns1='http://purl.org/dc/elements/1.1/'" w:xpath="/ns0:coreProperties[1]/ns1:creator[1]" w:storeItemID="{6C3C8BC8-F283-45AE-878A-BAB7291924A1}"/>
+                  <w:text/>
+                </w:sdtPr>
+                <w:sdtContent>
+                  <w:p>
+                    <w:pPr>
+                      <w:pStyle w:val="Sansinterligne"/>
+                      <w:rPr>
+                        <w:color w:val="156082" w:themeColor="accent1"/>
+                        <w:sz w:val="28"/>
+                        <w:szCs w:val="28"/>
+                      </w:rPr>
+                    </w:pPr>
+                    <w:r>
+                      <w:rPr>
+                        <w:color w:val="156082" w:themeColor="accent1"/>
+                        <w:sz w:val="28"/>
+                        <w:szCs w:val="28"/>
+                      </w:rPr>
+                      <w:t>ETESSE Tristan, VIOLLET Yoan</w:t>
+                    </w:r>
+                  </w:p>
+                </w:sdtContent>
+              </w:sdt>
+              <w:p>
+                <w:pPr>
+                  <w:pStyle w:val="Sansinterligne"/>
+                  <w:rPr>
+                    <w:color w:val="156082" w:themeColor="accent1"/>
+                  </w:rPr>
+                </w:pPr>
+              </w:p>
+            </w:tc>
+          </w:tr>
+        </w:tbl>
+        <w:p>
+          <w:pPr>
+            <w:rPr>
+              <w:rFonts w:ascii="Calibri" w:hAnsi="Calibri" w:cs="Calibri"/>
+            </w:rPr>
+          </w:pPr>
+          <w:r>
+            <w:rPr>
+              <w:rFonts w:ascii="Calibri" w:hAnsi="Calibri" w:cs="Calibri"/>
+            </w:rPr>
+            <w:br w:type="page"/>
+          </w:r>
+        </w:p>
+      </w:sdtContent>
+    </w:sdt>
+    <w:p>
+      <w:pPr>
+        <w:rPr>
+          <w:rFonts w:ascii="Calibri" w:hAnsi="Calibri" w:cs="Calibri"/>
+        </w:rPr>
+      </w:pPr>
+      <w:r>
+        <w:rPr>
+          <w:rFonts w:ascii="Calibri" w:hAnsi="Calibri" w:cs="Calibri"/>
+        </w:rPr>
+        <w:lastRenderedPageBreak/>
         <w:t>Les actifs critiques d’un hôpital sont les ressources essentielles à son fonctionnement, qui doivent être protégées pour garantir la disponibilité des soins, la confidentialité des données, et la sécurité des patients. Ces actifs incluent :</w:t>
       </w:r>
     </w:p>
     <w:p>
-      <w:r>
+      <w:pPr>
+        <w:rPr>
+          <w:rFonts w:ascii="Calibri" w:hAnsi="Calibri" w:cs="Calibri"/>
+        </w:rPr>
+      </w:pPr>
+      <w:r>
+        <w:rPr>
+          <w:rFonts w:ascii="Calibri" w:hAnsi="Calibri" w:cs="Calibri"/>
+        </w:rPr>
         <w:pict w14:anchorId="44757863">
-          <v:rect id="_x0000_i1079" style="width:0;height:1.5pt" o:hralign="center" o:hrstd="t" o:hr="t" fillcolor="#a0a0a0" stroked="f"/>
+          <v:rect id="_x0000_i1025" style="width:0;height:1.5pt" o:hralign="center" o:hrstd="t" o:hr="t" fillcolor="#a0a0a0" stroked="f"/>
         </w:pict>
       </w:r>
     </w:p>
     <w:p>
       <w:pPr>
-        <w:rPr>
-          <w:b/>
-          <w:bCs/>
-        </w:rPr>
-      </w:pPr>
-      <w:r>
-        <w:rPr>
-          <w:b/>
-          <w:bCs/>
+        <w:pStyle w:val="Titre1"/>
+        <w:rPr>
+          <w:rFonts w:ascii="Calibri" w:hAnsi="Calibri" w:cs="Calibri"/>
+        </w:rPr>
+      </w:pPr>
+      <w:r>
+        <w:rPr>
+          <w:rFonts w:ascii="Calibri" w:hAnsi="Calibri" w:cs="Calibri"/>
         </w:rPr>
         <w:t>1. Données sensibles</w:t>
       </w:r>
@@ -35,15 +295,22 @@
           <w:ilvl w:val="0"/>
           <w:numId w:val="2"/>
         </w:numPr>
-      </w:pPr>
-      <w:r>
-        <w:rPr>
+        <w:rPr>
+          <w:rFonts w:ascii="Calibri" w:hAnsi="Calibri" w:cs="Calibri"/>
+        </w:rPr>
+      </w:pPr>
+      <w:r>
+        <w:rPr>
+          <w:rFonts w:ascii="Calibri" w:hAnsi="Calibri" w:cs="Calibri"/>
           <w:b/>
           <w:bCs/>
         </w:rPr>
         <w:t>Dossiers médicaux électroniques (DME)</w:t>
       </w:r>
       <w:r>
+        <w:rPr>
+          <w:rFonts w:ascii="Calibri" w:hAnsi="Calibri" w:cs="Calibri"/>
+        </w:rPr>
         <w:t xml:space="preserve"> : Contiennent des informations médicales critiques (diagnostics, traitements, historiques médicaux, etc.).</w:t>
       </w:r>
     </w:p>
@@ -53,15 +320,22 @@
           <w:ilvl w:val="0"/>
           <w:numId w:val="2"/>
         </w:numPr>
-      </w:pPr>
-      <w:r>
-        <w:rPr>
+        <w:rPr>
+          <w:rFonts w:ascii="Calibri" w:hAnsi="Calibri" w:cs="Calibri"/>
+        </w:rPr>
+      </w:pPr>
+      <w:r>
+        <w:rPr>
+          <w:rFonts w:ascii="Calibri" w:hAnsi="Calibri" w:cs="Calibri"/>
           <w:b/>
           <w:bCs/>
         </w:rPr>
         <w:t>Informations personnelles des patients</w:t>
       </w:r>
       <w:r>
+        <w:rPr>
+          <w:rFonts w:ascii="Calibri" w:hAnsi="Calibri" w:cs="Calibri"/>
+        </w:rPr>
         <w:t xml:space="preserve"> : Données d'identification comme les noms, adresses, numéros de sécurité sociale.</w:t>
       </w:r>
     </w:p>
@@ -71,15 +345,22 @@
           <w:ilvl w:val="0"/>
           <w:numId w:val="2"/>
         </w:numPr>
-      </w:pPr>
-      <w:r>
-        <w:rPr>
+        <w:rPr>
+          <w:rFonts w:ascii="Calibri" w:hAnsi="Calibri" w:cs="Calibri"/>
+        </w:rPr>
+      </w:pPr>
+      <w:r>
+        <w:rPr>
+          <w:rFonts w:ascii="Calibri" w:hAnsi="Calibri" w:cs="Calibri"/>
           <w:b/>
           <w:bCs/>
         </w:rPr>
         <w:t>Données financières</w:t>
       </w:r>
       <w:r>
+        <w:rPr>
+          <w:rFonts w:ascii="Calibri" w:hAnsi="Calibri" w:cs="Calibri"/>
+        </w:rPr>
         <w:t xml:space="preserve"> : Informations relatives aux paiements, factures, et assurances.</w:t>
       </w:r>
     </w:p>
@@ -89,37 +370,45 @@
           <w:ilvl w:val="0"/>
           <w:numId w:val="2"/>
         </w:numPr>
-      </w:pPr>
-      <w:r>
-        <w:rPr>
+        <w:rPr>
+          <w:rFonts w:ascii="Calibri" w:hAnsi="Calibri" w:cs="Calibri"/>
+        </w:rPr>
+      </w:pPr>
+      <w:r>
+        <w:rPr>
+          <w:rFonts w:ascii="Calibri" w:hAnsi="Calibri" w:cs="Calibri"/>
           <w:b/>
           <w:bCs/>
         </w:rPr>
         <w:t>Recherches cliniques</w:t>
       </w:r>
       <w:r>
+        <w:rPr>
+          <w:rFonts w:ascii="Calibri" w:hAnsi="Calibri" w:cs="Calibri"/>
+        </w:rPr>
         <w:t xml:space="preserve"> : Données liées aux essais cliniques et aux projets de recherche.</w:t>
       </w:r>
     </w:p>
     <w:p>
-      <w:r>
+      <w:pPr>
+        <w:rPr>
+          <w:rFonts w:ascii="Calibri" w:hAnsi="Calibri" w:cs="Calibri"/>
+        </w:rPr>
+      </w:pPr>
+      <w:r>
+        <w:rPr>
+          <w:rFonts w:ascii="Calibri" w:hAnsi="Calibri" w:cs="Calibri"/>
+        </w:rPr>
         <w:pict w14:anchorId="69984255">
-          <v:rect id="_x0000_i1080" style="width:0;height:1.5pt" o:hralign="center" o:hrstd="t" o:hr="t" fillcolor="#a0a0a0" stroked="f"/>
+          <v:rect id="_x0000_i1037" style="width:0;height:1.5pt" o:hralign="center" o:hrstd="t" o:hr="t" fillcolor="#a0a0a0" stroked="f"/>
         </w:pict>
       </w:r>
     </w:p>
     <w:p>
       <w:pPr>
-        <w:rPr>
-          <w:b/>
-          <w:bCs/>
-        </w:rPr>
-      </w:pPr>
-      <w:r>
-        <w:rPr>
-          <w:b/>
-          <w:bCs/>
-        </w:rPr>
+        <w:pStyle w:val="Titre1"/>
+      </w:pPr>
+      <w:r>
         <w:t>2. Systèmes informatiques</w:t>
       </w:r>
     </w:p>
@@ -129,15 +418,22 @@
           <w:ilvl w:val="0"/>
           <w:numId w:val="3"/>
         </w:numPr>
-      </w:pPr>
-      <w:r>
-        <w:rPr>
+        <w:rPr>
+          <w:rFonts w:ascii="Calibri" w:hAnsi="Calibri" w:cs="Calibri"/>
+        </w:rPr>
+      </w:pPr>
+      <w:r>
+        <w:rPr>
+          <w:rFonts w:ascii="Calibri" w:hAnsi="Calibri" w:cs="Calibri"/>
           <w:b/>
           <w:bCs/>
         </w:rPr>
         <w:t>Systèmes de gestion hospitalière</w:t>
       </w:r>
       <w:r>
+        <w:rPr>
+          <w:rFonts w:ascii="Calibri" w:hAnsi="Calibri" w:cs="Calibri"/>
+        </w:rPr>
         <w:t xml:space="preserve"> : </w:t>
       </w:r>
     </w:p>
@@ -147,8 +443,14 @@
           <w:ilvl w:val="1"/>
           <w:numId w:val="3"/>
         </w:numPr>
-      </w:pPr>
-      <w:r>
+        <w:rPr>
+          <w:rFonts w:ascii="Calibri" w:hAnsi="Calibri" w:cs="Calibri"/>
+        </w:rPr>
+      </w:pPr>
+      <w:r>
+        <w:rPr>
+          <w:rFonts w:ascii="Calibri" w:hAnsi="Calibri" w:cs="Calibri"/>
+        </w:rPr>
         <w:t>Planning des soins et gestion des lits.</w:t>
       </w:r>
     </w:p>
@@ -158,8 +460,14 @@
           <w:ilvl w:val="1"/>
           <w:numId w:val="3"/>
         </w:numPr>
-      </w:pPr>
-      <w:r>
+        <w:rPr>
+          <w:rFonts w:ascii="Calibri" w:hAnsi="Calibri" w:cs="Calibri"/>
+        </w:rPr>
+      </w:pPr>
+      <w:r>
+        <w:rPr>
+          <w:rFonts w:ascii="Calibri" w:hAnsi="Calibri" w:cs="Calibri"/>
+        </w:rPr>
         <w:t>Systèmes d'information pour la gestion des patients (admission, transfert, sortie).</w:t>
       </w:r>
     </w:p>
@@ -169,15 +477,22 @@
           <w:ilvl w:val="0"/>
           <w:numId w:val="3"/>
         </w:numPr>
-      </w:pPr>
-      <w:r>
-        <w:rPr>
+        <w:rPr>
+          <w:rFonts w:ascii="Calibri" w:hAnsi="Calibri" w:cs="Calibri"/>
+        </w:rPr>
+      </w:pPr>
+      <w:r>
+        <w:rPr>
+          <w:rFonts w:ascii="Calibri" w:hAnsi="Calibri" w:cs="Calibri"/>
           <w:b/>
           <w:bCs/>
         </w:rPr>
         <w:t>Serveurs critiques</w:t>
       </w:r>
       <w:r>
+        <w:rPr>
+          <w:rFonts w:ascii="Calibri" w:hAnsi="Calibri" w:cs="Calibri"/>
+        </w:rPr>
         <w:t xml:space="preserve"> : Hébergent les bases de données, les applications médicales, et les services web.</w:t>
       </w:r>
     </w:p>
@@ -187,15 +502,22 @@
           <w:ilvl w:val="0"/>
           <w:numId w:val="3"/>
         </w:numPr>
-      </w:pPr>
-      <w:r>
-        <w:rPr>
+        <w:rPr>
+          <w:rFonts w:ascii="Calibri" w:hAnsi="Calibri" w:cs="Calibri"/>
+        </w:rPr>
+      </w:pPr>
+      <w:r>
+        <w:rPr>
+          <w:rFonts w:ascii="Calibri" w:hAnsi="Calibri" w:cs="Calibri"/>
           <w:b/>
           <w:bCs/>
         </w:rPr>
         <w:t>Applications métiers</w:t>
       </w:r>
       <w:r>
+        <w:rPr>
+          <w:rFonts w:ascii="Calibri" w:hAnsi="Calibri" w:cs="Calibri"/>
+        </w:rPr>
         <w:t xml:space="preserve"> : Solutions logicielles pour la gestion des laboratoires, pharmacies, radiologie, etc.</w:t>
       </w:r>
     </w:p>
@@ -205,37 +527,45 @@
           <w:ilvl w:val="0"/>
           <w:numId w:val="3"/>
         </w:numPr>
-      </w:pPr>
-      <w:r>
-        <w:rPr>
+        <w:rPr>
+          <w:rFonts w:ascii="Calibri" w:hAnsi="Calibri" w:cs="Calibri"/>
+        </w:rPr>
+      </w:pPr>
+      <w:r>
+        <w:rPr>
+          <w:rFonts w:ascii="Calibri" w:hAnsi="Calibri" w:cs="Calibri"/>
           <w:b/>
           <w:bCs/>
         </w:rPr>
         <w:t>Systèmes d'imagerie médicale</w:t>
       </w:r>
       <w:r>
+        <w:rPr>
+          <w:rFonts w:ascii="Calibri" w:hAnsi="Calibri" w:cs="Calibri"/>
+        </w:rPr>
         <w:t xml:space="preserve"> : CT-scan, IRM, radiographies, souvent interconnectés.</w:t>
       </w:r>
     </w:p>
     <w:p>
-      <w:r>
+      <w:pPr>
+        <w:rPr>
+          <w:rFonts w:ascii="Calibri" w:hAnsi="Calibri" w:cs="Calibri"/>
+        </w:rPr>
+      </w:pPr>
+      <w:r>
+        <w:rPr>
+          <w:rFonts w:ascii="Calibri" w:hAnsi="Calibri" w:cs="Calibri"/>
+        </w:rPr>
         <w:pict w14:anchorId="1135A4F4">
-          <v:rect id="_x0000_i1081" style="width:0;height:1.5pt" o:hralign="center" o:hrstd="t" o:hr="t" fillcolor="#a0a0a0" stroked="f"/>
+          <v:rect id="_x0000_i1027" style="width:0;height:1.5pt" o:hralign="center" o:hrstd="t" o:hr="t" fillcolor="#a0a0a0" stroked="f"/>
         </w:pict>
       </w:r>
     </w:p>
     <w:p>
       <w:pPr>
-        <w:rPr>
-          <w:b/>
-          <w:bCs/>
-        </w:rPr>
-      </w:pPr>
-      <w:r>
-        <w:rPr>
-          <w:b/>
-          <w:bCs/>
-        </w:rPr>
+        <w:pStyle w:val="Titre1"/>
+      </w:pPr>
+      <w:r>
         <w:t>3. Réseau informatique</w:t>
       </w:r>
     </w:p>
@@ -245,22 +575,23 @@
           <w:ilvl w:val="0"/>
           <w:numId w:val="4"/>
         </w:numPr>
-      </w:pPr>
-      <w:r>
-        <w:rPr>
+        <w:rPr>
+          <w:rFonts w:ascii="Calibri" w:hAnsi="Calibri" w:cs="Calibri"/>
+        </w:rPr>
+      </w:pPr>
+      <w:r>
+        <w:rPr>
+          <w:rFonts w:ascii="Calibri" w:hAnsi="Calibri" w:cs="Calibri"/>
           <w:b/>
           <w:bCs/>
         </w:rPr>
         <w:t>Infrastructure réseau</w:t>
       </w:r>
       <w:r>
-        <w:t xml:space="preserve"> : Routeurs, </w:t>
-      </w:r>
-      <w:r>
-        <w:t>switch</w:t>
-      </w:r>
-      <w:r>
-        <w:t>, points d’accès Wi-Fi, reliant les systèmes critiques.</w:t>
+        <w:rPr>
+          <w:rFonts w:ascii="Calibri" w:hAnsi="Calibri" w:cs="Calibri"/>
+        </w:rPr>
+        <w:t xml:space="preserve"> : Routeurs, switch, points d’accès Wi-Fi, reliant les systèmes critiques.</w:t>
       </w:r>
     </w:p>
     <w:p>
@@ -269,15 +600,22 @@
           <w:ilvl w:val="0"/>
           <w:numId w:val="4"/>
         </w:numPr>
-      </w:pPr>
-      <w:r>
-        <w:rPr>
+        <w:rPr>
+          <w:rFonts w:ascii="Calibri" w:hAnsi="Calibri" w:cs="Calibri"/>
+        </w:rPr>
+      </w:pPr>
+      <w:r>
+        <w:rPr>
+          <w:rFonts w:ascii="Calibri" w:hAnsi="Calibri" w:cs="Calibri"/>
           <w:b/>
           <w:bCs/>
         </w:rPr>
         <w:t>Connexion Internet et VPN</w:t>
       </w:r>
       <w:r>
+        <w:rPr>
+          <w:rFonts w:ascii="Calibri" w:hAnsi="Calibri" w:cs="Calibri"/>
+        </w:rPr>
         <w:t xml:space="preserve"> : Utilisés pour les communications internes et externes.</w:t>
       </w:r>
     </w:p>
@@ -287,38 +625,46 @@
           <w:ilvl w:val="0"/>
           <w:numId w:val="4"/>
         </w:numPr>
-      </w:pPr>
-      <w:r>
-        <w:rPr>
+        <w:rPr>
+          <w:rFonts w:ascii="Calibri" w:hAnsi="Calibri" w:cs="Calibri"/>
+        </w:rPr>
+      </w:pPr>
+      <w:r>
+        <w:rPr>
+          <w:rFonts w:ascii="Calibri" w:hAnsi="Calibri" w:cs="Calibri"/>
           <w:b/>
           <w:bCs/>
         </w:rPr>
+        <w:t>Systèmes de téléphonie VoIP</w:t>
+      </w:r>
+      <w:r>
+        <w:rPr>
+          <w:rFonts w:ascii="Calibri" w:hAnsi="Calibri" w:cs="Calibri"/>
+        </w:rPr>
+        <w:t xml:space="preserve"> : Essentiels pour la coordination interne et externe.</w:t>
+      </w:r>
+    </w:p>
+    <w:p>
+      <w:pPr>
+        <w:rPr>
+          <w:rFonts w:ascii="Calibri" w:hAnsi="Calibri" w:cs="Calibri"/>
+        </w:rPr>
+      </w:pPr>
+      <w:r>
+        <w:rPr>
+          <w:rFonts w:ascii="Calibri" w:hAnsi="Calibri" w:cs="Calibri"/>
+        </w:rPr>
         <w:lastRenderedPageBreak/>
-        <w:t>Systèmes de téléphonie VoIP</w:t>
-      </w:r>
-      <w:r>
-        <w:t xml:space="preserve"> : Essentiels pour la coordination interne et externe.</w:t>
-      </w:r>
-    </w:p>
-    <w:p>
-      <w:r>
         <w:pict w14:anchorId="5205D199">
-          <v:rect id="_x0000_i1082" style="width:0;height:1.5pt" o:hralign="center" o:hrstd="t" o:hr="t" fillcolor="#a0a0a0" stroked="f"/>
+          <v:rect id="_x0000_i1028" style="width:0;height:1.5pt" o:hralign="center" o:hrstd="t" o:hr="t" fillcolor="#a0a0a0" stroked="f"/>
         </w:pict>
       </w:r>
     </w:p>
     <w:p>
       <w:pPr>
-        <w:rPr>
-          <w:b/>
-          <w:bCs/>
-        </w:rPr>
-      </w:pPr>
-      <w:r>
-        <w:rPr>
-          <w:b/>
-          <w:bCs/>
-        </w:rPr>
+        <w:pStyle w:val="Titre1"/>
+      </w:pPr>
+      <w:r>
         <w:t>4. Dispositifs médicaux connectés</w:t>
       </w:r>
     </w:p>
@@ -328,15 +674,22 @@
           <w:ilvl w:val="0"/>
           <w:numId w:val="5"/>
         </w:numPr>
-      </w:pPr>
-      <w:r>
-        <w:rPr>
+        <w:rPr>
+          <w:rFonts w:ascii="Calibri" w:hAnsi="Calibri" w:cs="Calibri"/>
+        </w:rPr>
+      </w:pPr>
+      <w:r>
+        <w:rPr>
+          <w:rFonts w:ascii="Calibri" w:hAnsi="Calibri" w:cs="Calibri"/>
           <w:b/>
           <w:bCs/>
         </w:rPr>
         <w:t>Dispositifs vitaux connectés</w:t>
       </w:r>
       <w:r>
+        <w:rPr>
+          <w:rFonts w:ascii="Calibri" w:hAnsi="Calibri" w:cs="Calibri"/>
+        </w:rPr>
         <w:t xml:space="preserve"> : </w:t>
       </w:r>
     </w:p>
@@ -346,8 +699,14 @@
           <w:ilvl w:val="1"/>
           <w:numId w:val="5"/>
         </w:numPr>
-      </w:pPr>
-      <w:r>
+        <w:rPr>
+          <w:rFonts w:ascii="Calibri" w:hAnsi="Calibri" w:cs="Calibri"/>
+        </w:rPr>
+      </w:pPr>
+      <w:r>
+        <w:rPr>
+          <w:rFonts w:ascii="Calibri" w:hAnsi="Calibri" w:cs="Calibri"/>
+        </w:rPr>
         <w:t>Moniteurs cardiaques, ventilateurs, pompes à perfusion.</w:t>
       </w:r>
     </w:p>
@@ -357,15 +716,22 @@
           <w:ilvl w:val="0"/>
           <w:numId w:val="5"/>
         </w:numPr>
-      </w:pPr>
-      <w:r>
-        <w:rPr>
+        <w:rPr>
+          <w:rFonts w:ascii="Calibri" w:hAnsi="Calibri" w:cs="Calibri"/>
+        </w:rPr>
+      </w:pPr>
+      <w:r>
+        <w:rPr>
+          <w:rFonts w:ascii="Calibri" w:hAnsi="Calibri" w:cs="Calibri"/>
           <w:b/>
           <w:bCs/>
         </w:rPr>
         <w:t>Systèmes de chirurgie assistée par robot</w:t>
       </w:r>
       <w:r>
+        <w:rPr>
+          <w:rFonts w:ascii="Calibri" w:hAnsi="Calibri" w:cs="Calibri"/>
+        </w:rPr>
         <w:t>.</w:t>
       </w:r>
     </w:p>
@@ -375,37 +741,45 @@
           <w:ilvl w:val="0"/>
           <w:numId w:val="5"/>
         </w:numPr>
-      </w:pPr>
-      <w:r>
-        <w:rPr>
+        <w:rPr>
+          <w:rFonts w:ascii="Calibri" w:hAnsi="Calibri" w:cs="Calibri"/>
+        </w:rPr>
+      </w:pPr>
+      <w:r>
+        <w:rPr>
+          <w:rFonts w:ascii="Calibri" w:hAnsi="Calibri" w:cs="Calibri"/>
           <w:b/>
           <w:bCs/>
         </w:rPr>
         <w:t>Équipements de laboratoire connectés</w:t>
       </w:r>
       <w:r>
+        <w:rPr>
+          <w:rFonts w:ascii="Calibri" w:hAnsi="Calibri" w:cs="Calibri"/>
+        </w:rPr>
         <w:t xml:space="preserve"> : Analyseurs sanguins, machines de tests biologiques.</w:t>
       </w:r>
     </w:p>
     <w:p>
-      <w:r>
+      <w:pPr>
+        <w:rPr>
+          <w:rFonts w:ascii="Calibri" w:hAnsi="Calibri" w:cs="Calibri"/>
+        </w:rPr>
+      </w:pPr>
+      <w:r>
+        <w:rPr>
+          <w:rFonts w:ascii="Calibri" w:hAnsi="Calibri" w:cs="Calibri"/>
+        </w:rPr>
         <w:pict w14:anchorId="4446B3D2">
-          <v:rect id="_x0000_i1083" style="width:0;height:1.5pt" o:hralign="center" o:hrstd="t" o:hr="t" fillcolor="#a0a0a0" stroked="f"/>
+          <v:rect id="_x0000_i1029" style="width:0;height:1.5pt" o:hralign="center" o:hrstd="t" o:hr="t" fillcolor="#a0a0a0" stroked="f"/>
         </w:pict>
       </w:r>
     </w:p>
     <w:p>
       <w:pPr>
-        <w:rPr>
-          <w:b/>
-          <w:bCs/>
-        </w:rPr>
-      </w:pPr>
-      <w:r>
-        <w:rPr>
-          <w:b/>
-          <w:bCs/>
-        </w:rPr>
+        <w:pStyle w:val="Titre1"/>
+      </w:pPr>
+      <w:r>
         <w:t>5. Équipements physiques et IoT</w:t>
       </w:r>
     </w:p>
@@ -415,15 +789,22 @@
           <w:ilvl w:val="0"/>
           <w:numId w:val="6"/>
         </w:numPr>
-      </w:pPr>
-      <w:r>
-        <w:rPr>
+        <w:rPr>
+          <w:rFonts w:ascii="Calibri" w:hAnsi="Calibri" w:cs="Calibri"/>
+        </w:rPr>
+      </w:pPr>
+      <w:r>
+        <w:rPr>
+          <w:rFonts w:ascii="Calibri" w:hAnsi="Calibri" w:cs="Calibri"/>
           <w:b/>
           <w:bCs/>
         </w:rPr>
         <w:t>Dispositifs IoT hospitaliers</w:t>
       </w:r>
       <w:r>
+        <w:rPr>
+          <w:rFonts w:ascii="Calibri" w:hAnsi="Calibri" w:cs="Calibri"/>
+        </w:rPr>
         <w:t xml:space="preserve"> : </w:t>
       </w:r>
     </w:p>
@@ -433,8 +814,14 @@
           <w:ilvl w:val="1"/>
           <w:numId w:val="6"/>
         </w:numPr>
-      </w:pPr>
-      <w:r>
+        <w:rPr>
+          <w:rFonts w:ascii="Calibri" w:hAnsi="Calibri" w:cs="Calibri"/>
+        </w:rPr>
+      </w:pPr>
+      <w:r>
+        <w:rPr>
+          <w:rFonts w:ascii="Calibri" w:hAnsi="Calibri" w:cs="Calibri"/>
+        </w:rPr>
         <w:t>Capteurs pour le suivi des patients (ex : bracelets connectés).</w:t>
       </w:r>
     </w:p>
@@ -444,8 +831,14 @@
           <w:ilvl w:val="1"/>
           <w:numId w:val="6"/>
         </w:numPr>
-      </w:pPr>
-      <w:r>
+        <w:rPr>
+          <w:rFonts w:ascii="Calibri" w:hAnsi="Calibri" w:cs="Calibri"/>
+        </w:rPr>
+      </w:pPr>
+      <w:r>
+        <w:rPr>
+          <w:rFonts w:ascii="Calibri" w:hAnsi="Calibri" w:cs="Calibri"/>
+        </w:rPr>
         <w:t>Thermostats connectés pour le contrôle de la température des chambres et des laboratoires.</w:t>
       </w:r>
     </w:p>
@@ -455,15 +848,22 @@
           <w:ilvl w:val="0"/>
           <w:numId w:val="6"/>
         </w:numPr>
-      </w:pPr>
-      <w:r>
-        <w:rPr>
+        <w:rPr>
+          <w:rFonts w:ascii="Calibri" w:hAnsi="Calibri" w:cs="Calibri"/>
+        </w:rPr>
+      </w:pPr>
+      <w:r>
+        <w:rPr>
+          <w:rFonts w:ascii="Calibri" w:hAnsi="Calibri" w:cs="Calibri"/>
           <w:b/>
           <w:bCs/>
         </w:rPr>
         <w:t>Systèmes de vidéosurveillance</w:t>
       </w:r>
       <w:r>
+        <w:rPr>
+          <w:rFonts w:ascii="Calibri" w:hAnsi="Calibri" w:cs="Calibri"/>
+        </w:rPr>
         <w:t xml:space="preserve"> : Caméras de sécurité.</w:t>
       </w:r>
     </w:p>
@@ -473,37 +873,45 @@
           <w:ilvl w:val="0"/>
           <w:numId w:val="6"/>
         </w:numPr>
-      </w:pPr>
-      <w:r>
-        <w:rPr>
+        <w:rPr>
+          <w:rFonts w:ascii="Calibri" w:hAnsi="Calibri" w:cs="Calibri"/>
+        </w:rPr>
+      </w:pPr>
+      <w:r>
+        <w:rPr>
+          <w:rFonts w:ascii="Calibri" w:hAnsi="Calibri" w:cs="Calibri"/>
           <w:b/>
           <w:bCs/>
         </w:rPr>
         <w:t>Contrôles d’accès physiques</w:t>
       </w:r>
       <w:r>
+        <w:rPr>
+          <w:rFonts w:ascii="Calibri" w:hAnsi="Calibri" w:cs="Calibri"/>
+        </w:rPr>
         <w:t xml:space="preserve"> : Systèmes de badges pour l’accès aux zones sensibles.</w:t>
       </w:r>
     </w:p>
     <w:p>
-      <w:r>
+      <w:pPr>
+        <w:rPr>
+          <w:rFonts w:ascii="Calibri" w:hAnsi="Calibri" w:cs="Calibri"/>
+        </w:rPr>
+      </w:pPr>
+      <w:r>
+        <w:rPr>
+          <w:rFonts w:ascii="Calibri" w:hAnsi="Calibri" w:cs="Calibri"/>
+        </w:rPr>
         <w:pict w14:anchorId="676D65F0">
-          <v:rect id="_x0000_i1084" style="width:0;height:1.5pt" o:hralign="center" o:hrstd="t" o:hr="t" fillcolor="#a0a0a0" stroked="f"/>
+          <v:rect id="_x0000_i1030" style="width:0;height:1.5pt" o:hralign="center" o:hrstd="t" o:hr="t" fillcolor="#a0a0a0" stroked="f"/>
         </w:pict>
       </w:r>
     </w:p>
     <w:p>
       <w:pPr>
-        <w:rPr>
-          <w:b/>
-          <w:bCs/>
-        </w:rPr>
-      </w:pPr>
-      <w:r>
-        <w:rPr>
-          <w:b/>
-          <w:bCs/>
-        </w:rPr>
+        <w:pStyle w:val="Titre1"/>
+      </w:pPr>
+      <w:r>
         <w:t>6. Systèmes de support critique</w:t>
       </w:r>
     </w:p>
@@ -513,15 +921,22 @@
           <w:ilvl w:val="0"/>
           <w:numId w:val="7"/>
         </w:numPr>
-      </w:pPr>
-      <w:r>
-        <w:rPr>
+        <w:rPr>
+          <w:rFonts w:ascii="Calibri" w:hAnsi="Calibri" w:cs="Calibri"/>
+        </w:rPr>
+      </w:pPr>
+      <w:r>
+        <w:rPr>
+          <w:rFonts w:ascii="Calibri" w:hAnsi="Calibri" w:cs="Calibri"/>
           <w:b/>
           <w:bCs/>
         </w:rPr>
         <w:t>Systèmes de gestion de l’énergie</w:t>
       </w:r>
       <w:r>
+        <w:rPr>
+          <w:rFonts w:ascii="Calibri" w:hAnsi="Calibri" w:cs="Calibri"/>
+        </w:rPr>
         <w:t xml:space="preserve"> : Garantissent l’alimentation en électricité, incluant les générateurs de secours.</w:t>
       </w:r>
     </w:p>
@@ -531,15 +946,22 @@
           <w:ilvl w:val="0"/>
           <w:numId w:val="7"/>
         </w:numPr>
-      </w:pPr>
-      <w:r>
-        <w:rPr>
+        <w:rPr>
+          <w:rFonts w:ascii="Calibri" w:hAnsi="Calibri" w:cs="Calibri"/>
+        </w:rPr>
+      </w:pPr>
+      <w:r>
+        <w:rPr>
+          <w:rFonts w:ascii="Calibri" w:hAnsi="Calibri" w:cs="Calibri"/>
           <w:b/>
           <w:bCs/>
         </w:rPr>
         <w:t>Systèmes HVAC</w:t>
       </w:r>
       <w:r>
+        <w:rPr>
+          <w:rFonts w:ascii="Calibri" w:hAnsi="Calibri" w:cs="Calibri"/>
+        </w:rPr>
         <w:t xml:space="preserve"> : Chauffage, ventilation et climatisation, cruciaux pour les salles d'opération et les laboratoires.</w:t>
       </w:r>
     </w:p>
@@ -549,37 +971,45 @@
           <w:ilvl w:val="0"/>
           <w:numId w:val="7"/>
         </w:numPr>
-      </w:pPr>
-      <w:r>
-        <w:rPr>
+        <w:rPr>
+          <w:rFonts w:ascii="Calibri" w:hAnsi="Calibri" w:cs="Calibri"/>
+        </w:rPr>
+      </w:pPr>
+      <w:r>
+        <w:rPr>
+          <w:rFonts w:ascii="Calibri" w:hAnsi="Calibri" w:cs="Calibri"/>
           <w:b/>
           <w:bCs/>
         </w:rPr>
         <w:t>Systèmes d’alarme incendie</w:t>
       </w:r>
       <w:r>
+        <w:rPr>
+          <w:rFonts w:ascii="Calibri" w:hAnsi="Calibri" w:cs="Calibri"/>
+        </w:rPr>
         <w:t>.</w:t>
       </w:r>
     </w:p>
     <w:p>
-      <w:r>
+      <w:pPr>
+        <w:rPr>
+          <w:rFonts w:ascii="Calibri" w:hAnsi="Calibri" w:cs="Calibri"/>
+        </w:rPr>
+      </w:pPr>
+      <w:r>
+        <w:rPr>
+          <w:rFonts w:ascii="Calibri" w:hAnsi="Calibri" w:cs="Calibri"/>
+        </w:rPr>
         <w:pict w14:anchorId="6AECA28B">
-          <v:rect id="_x0000_i1085" style="width:0;height:1.5pt" o:hralign="center" o:hrstd="t" o:hr="t" fillcolor="#a0a0a0" stroked="f"/>
+          <v:rect id="_x0000_i1031" style="width:0;height:1.5pt" o:hralign="center" o:hrstd="t" o:hr="t" fillcolor="#a0a0a0" stroked="f"/>
         </w:pict>
       </w:r>
     </w:p>
     <w:p>
       <w:pPr>
-        <w:rPr>
-          <w:b/>
-          <w:bCs/>
-        </w:rPr>
-      </w:pPr>
-      <w:r>
-        <w:rPr>
-          <w:b/>
-          <w:bCs/>
-        </w:rPr>
+        <w:pStyle w:val="Titre1"/>
+      </w:pPr>
+      <w:r>
         <w:t>7. Ressources humaines</w:t>
       </w:r>
     </w:p>
@@ -589,15 +1019,22 @@
           <w:ilvl w:val="0"/>
           <w:numId w:val="8"/>
         </w:numPr>
-      </w:pPr>
-      <w:r>
-        <w:rPr>
+        <w:rPr>
+          <w:rFonts w:ascii="Calibri" w:hAnsi="Calibri" w:cs="Calibri"/>
+        </w:rPr>
+      </w:pPr>
+      <w:r>
+        <w:rPr>
+          <w:rFonts w:ascii="Calibri" w:hAnsi="Calibri" w:cs="Calibri"/>
           <w:b/>
           <w:bCs/>
         </w:rPr>
         <w:t>Personnel médical et administratif</w:t>
       </w:r>
       <w:r>
+        <w:rPr>
+          <w:rFonts w:ascii="Calibri" w:hAnsi="Calibri" w:cs="Calibri"/>
+        </w:rPr>
         <w:t xml:space="preserve"> : Les utilisateurs eux-mêmes constituent un actif clé, car leurs compétences, accès, et comportements influencent la sécurité des systèmes.</w:t>
       </w:r>
     </w:p>
@@ -607,9 +1044,13 @@
           <w:ilvl w:val="0"/>
           <w:numId w:val="8"/>
         </w:numPr>
-      </w:pPr>
-      <w:r>
-        <w:rPr>
+        <w:rPr>
+          <w:rFonts w:ascii="Calibri" w:hAnsi="Calibri" w:cs="Calibri"/>
+        </w:rPr>
+      </w:pPr>
+      <w:r>
+        <w:rPr>
+          <w:rFonts w:ascii="Calibri" w:hAnsi="Calibri" w:cs="Calibri"/>
           <w:b/>
           <w:bCs/>
         </w:rPr>
@@ -617,28 +1058,32 @@
         <w:t>Prestataires externes</w:t>
       </w:r>
       <w:r>
+        <w:rPr>
+          <w:rFonts w:ascii="Calibri" w:hAnsi="Calibri" w:cs="Calibri"/>
+        </w:rPr>
         <w:t xml:space="preserve"> : Fournisseurs, consultants, et techniciens impliqués dans la gestion des systèmes.</w:t>
       </w:r>
     </w:p>
     <w:p>
-      <w:r>
+      <w:pPr>
+        <w:rPr>
+          <w:rFonts w:ascii="Calibri" w:hAnsi="Calibri" w:cs="Calibri"/>
+        </w:rPr>
+      </w:pPr>
+      <w:r>
+        <w:rPr>
+          <w:rFonts w:ascii="Calibri" w:hAnsi="Calibri" w:cs="Calibri"/>
+        </w:rPr>
         <w:pict w14:anchorId="1324A017">
-          <v:rect id="_x0000_i1086" style="width:0;height:1.5pt" o:hralign="center" o:hrstd="t" o:hr="t" fillcolor="#a0a0a0" stroked="f"/>
+          <v:rect id="_x0000_i1032" style="width:0;height:1.5pt" o:hralign="center" o:hrstd="t" o:hr="t" fillcolor="#a0a0a0" stroked="f"/>
         </w:pict>
       </w:r>
     </w:p>
     <w:p>
       <w:pPr>
-        <w:rPr>
-          <w:b/>
-          <w:bCs/>
-        </w:rPr>
-      </w:pPr>
-      <w:r>
-        <w:rPr>
-          <w:b/>
-          <w:bCs/>
-        </w:rPr>
+        <w:pStyle w:val="Titre1"/>
+      </w:pPr>
+      <w:r>
         <w:t>8. Plans et procédures</w:t>
       </w:r>
     </w:p>
@@ -648,25 +1093,36 @@
           <w:ilvl w:val="0"/>
           <w:numId w:val="9"/>
         </w:numPr>
-      </w:pPr>
-      <w:r>
-        <w:rPr>
+        <w:rPr>
+          <w:rFonts w:ascii="Calibri" w:hAnsi="Calibri" w:cs="Calibri"/>
+        </w:rPr>
+      </w:pPr>
+      <w:r>
+        <w:rPr>
+          <w:rFonts w:ascii="Calibri" w:hAnsi="Calibri" w:cs="Calibri"/>
           <w:b/>
           <w:bCs/>
         </w:rPr>
         <w:t>Plan de continuité d’activité (PCA)</w:t>
       </w:r>
       <w:r>
+        <w:rPr>
+          <w:rFonts w:ascii="Calibri" w:hAnsi="Calibri" w:cs="Calibri"/>
+        </w:rPr>
         <w:t xml:space="preserve"> et </w:t>
       </w:r>
       <w:r>
         <w:rPr>
+          <w:rFonts w:ascii="Calibri" w:hAnsi="Calibri" w:cs="Calibri"/>
           <w:b/>
           <w:bCs/>
         </w:rPr>
         <w:t>Plan de reprise d’activité (PRA)</w:t>
       </w:r>
       <w:r>
+        <w:rPr>
+          <w:rFonts w:ascii="Calibri" w:hAnsi="Calibri" w:cs="Calibri"/>
+        </w:rPr>
         <w:t xml:space="preserve"> : Ces documents sont essentiels pour maintenir les opérations en cas de crise.</w:t>
       </w:r>
     </w:p>
@@ -676,37 +1132,45 @@
           <w:ilvl w:val="0"/>
           <w:numId w:val="9"/>
         </w:numPr>
-      </w:pPr>
-      <w:r>
-        <w:rPr>
+        <w:rPr>
+          <w:rFonts w:ascii="Calibri" w:hAnsi="Calibri" w:cs="Calibri"/>
+        </w:rPr>
+      </w:pPr>
+      <w:r>
+        <w:rPr>
+          <w:rFonts w:ascii="Calibri" w:hAnsi="Calibri" w:cs="Calibri"/>
           <w:b/>
           <w:bCs/>
         </w:rPr>
         <w:t>Documentation technique</w:t>
       </w:r>
       <w:r>
+        <w:rPr>
+          <w:rFonts w:ascii="Calibri" w:hAnsi="Calibri" w:cs="Calibri"/>
+        </w:rPr>
         <w:t xml:space="preserve"> : Guides, manuels, et configurations des systèmes critiques.</w:t>
       </w:r>
     </w:p>
     <w:p>
-      <w:r>
+      <w:pPr>
+        <w:rPr>
+          <w:rFonts w:ascii="Calibri" w:hAnsi="Calibri" w:cs="Calibri"/>
+        </w:rPr>
+      </w:pPr>
+      <w:r>
+        <w:rPr>
+          <w:rFonts w:ascii="Calibri" w:hAnsi="Calibri" w:cs="Calibri"/>
+        </w:rPr>
         <w:pict w14:anchorId="7F1E53EA">
-          <v:rect id="_x0000_i1087" style="width:0;height:1.5pt" o:hralign="center" o:hrstd="t" o:hr="t" fillcolor="#a0a0a0" stroked="f"/>
+          <v:rect id="_x0000_i1033" style="width:0;height:1.5pt" o:hralign="center" o:hrstd="t" o:hr="t" fillcolor="#a0a0a0" stroked="f"/>
         </w:pict>
       </w:r>
     </w:p>
     <w:p>
       <w:pPr>
-        <w:rPr>
-          <w:b/>
-          <w:bCs/>
-        </w:rPr>
-      </w:pPr>
-      <w:r>
-        <w:rPr>
-          <w:b/>
-          <w:bCs/>
-        </w:rPr>
+        <w:pStyle w:val="Titre2"/>
+      </w:pPr>
+      <w:r>
         <w:t>Pourquoi ces actifs sont critiques ?</w:t>
       </w:r>
     </w:p>
@@ -716,15 +1180,22 @@
           <w:ilvl w:val="0"/>
           <w:numId w:val="10"/>
         </w:numPr>
-      </w:pPr>
-      <w:r>
-        <w:rPr>
+        <w:rPr>
+          <w:rFonts w:ascii="Calibri" w:hAnsi="Calibri" w:cs="Calibri"/>
+        </w:rPr>
+      </w:pPr>
+      <w:r>
+        <w:rPr>
+          <w:rFonts w:ascii="Calibri" w:hAnsi="Calibri" w:cs="Calibri"/>
           <w:b/>
           <w:bCs/>
         </w:rPr>
         <w:t>Impact sur les soins</w:t>
       </w:r>
       <w:r>
+        <w:rPr>
+          <w:rFonts w:ascii="Calibri" w:hAnsi="Calibri" w:cs="Calibri"/>
+        </w:rPr>
         <w:t xml:space="preserve"> : La défaillance de ces actifs peut entraîner des retards, des erreurs médicales, voire mettre en danger la vie des patients.</w:t>
       </w:r>
     </w:p>
@@ -734,15 +1205,22 @@
           <w:ilvl w:val="0"/>
           <w:numId w:val="10"/>
         </w:numPr>
-      </w:pPr>
-      <w:r>
-        <w:rPr>
+        <w:rPr>
+          <w:rFonts w:ascii="Calibri" w:hAnsi="Calibri" w:cs="Calibri"/>
+        </w:rPr>
+      </w:pPr>
+      <w:r>
+        <w:rPr>
+          <w:rFonts w:ascii="Calibri" w:hAnsi="Calibri" w:cs="Calibri"/>
           <w:b/>
           <w:bCs/>
         </w:rPr>
         <w:t>Sensibilité des données</w:t>
       </w:r>
       <w:r>
+        <w:rPr>
+          <w:rFonts w:ascii="Calibri" w:hAnsi="Calibri" w:cs="Calibri"/>
+        </w:rPr>
         <w:t xml:space="preserve"> : Les violations de données peuvent entraîner des pertes de confiance, des amendes légales, et un impact financier.</w:t>
       </w:r>
     </w:p>
@@ -752,32 +1230,328 @@
           <w:ilvl w:val="0"/>
           <w:numId w:val="10"/>
         </w:numPr>
-      </w:pPr>
-      <w:r>
-        <w:rPr>
+        <w:rPr>
+          <w:rFonts w:ascii="Calibri" w:hAnsi="Calibri" w:cs="Calibri"/>
+        </w:rPr>
+      </w:pPr>
+      <w:r>
+        <w:rPr>
+          <w:rFonts w:ascii="Calibri" w:hAnsi="Calibri" w:cs="Calibri"/>
           <w:b/>
           <w:bCs/>
         </w:rPr>
         <w:t>Dépendance à l'informatique</w:t>
       </w:r>
       <w:r>
+        <w:rPr>
+          <w:rFonts w:ascii="Calibri" w:hAnsi="Calibri" w:cs="Calibri"/>
+        </w:rPr>
         <w:t xml:space="preserve"> : De nombreux processus hospitaliers sont désormais numérisés, ce qui augmente leur dépendance à des infrastructures fiables.</w:t>
       </w:r>
     </w:p>
     <w:p>
-      <w:r>
+      <w:pPr>
+        <w:rPr>
+          <w:rFonts w:ascii="Calibri" w:hAnsi="Calibri" w:cs="Calibri"/>
+        </w:rPr>
+      </w:pPr>
+      <w:r>
+        <w:rPr>
+          <w:rFonts w:ascii="Calibri" w:hAnsi="Calibri" w:cs="Calibri"/>
+        </w:rPr>
         <w:t>La protection de ces actifs doit être priorisée dans tout plan de sécurité pour garantir la continuité et la sécurité des services de l’hôpital.</w:t>
       </w:r>
     </w:p>
-    <w:p/>
+    <w:p>
+      <w:pPr>
+        <w:rPr>
+          <w:rFonts w:ascii="Calibri" w:hAnsi="Calibri" w:cs="Calibri"/>
+        </w:rPr>
+      </w:pPr>
+    </w:p>
     <w:sectPr>
+      <w:headerReference w:type="default" r:id="rId7"/>
+      <w:footerReference w:type="default" r:id="rId8"/>
       <w:pgSz w:w="11906" w:h="16838"/>
       <w:pgMar w:top="1417" w:right="1417" w:bottom="1417" w:left="1417" w:header="708" w:footer="708" w:gutter="0"/>
+      <w:pgNumType w:start="0"/>
       <w:cols w:space="708"/>
+      <w:titlePg/>
       <w:docGrid w:linePitch="360"/>
     </w:sectPr>
   </w:body>
 </w:document>
+</file>
+
+<file path=word/endnotes.xml><?xml version="1.0" encoding="utf-8"?>
+<w:endnotes xmlns:wpc="http://schemas.microsoft.com/office/word/2010/wordprocessingCanvas" xmlns:cx="http://schemas.microsoft.com/office/drawing/2014/chartex" xmlns:cx1="http://schemas.microsoft.com/office/drawing/2015/9/8/chartex" xmlns:cx2="http://schemas.microsoft.com/office/drawing/2015/10/21/chartex" xmlns:cx3="http://schemas.microsoft.com/office/drawing/2016/5/9/chartex" xmlns:cx4="http://schemas.microsoft.com/office/drawing/2016/5/10/chartex" xmlns:cx5="http://schemas.microsoft.com/office/drawing/2016/5/11/chartex" xmlns:cx6="http://schemas.microsoft.com/office/drawing/2016/5/12/chartex" xmlns:cx7="http://schemas.microsoft.com/office/drawing/2016/5/13/chartex" xmlns:cx8="http://schemas.microsoft.com/office/drawing/2016/5/14/chartex" xmlns:mc="http://schemas.openxmlformats.org/markup-compatibility/2006" xmlns:aink="http://schemas.microsoft.com/office/drawing/2016/ink" xmlns:am3d="http://schemas.microsoft.com/office/drawing/2017/model3d" xmlns:o="urn:schemas-microsoft-com:office:office" xmlns:oel="http://schemas.microsoft.com/office/2019/extlst" xmlns:r="http://schemas.openxmlformats.org/officeDocument/2006/relationships" xmlns:m="http://schemas.openxmlformats.org/officeDocument/2006/math" xmlns:v="urn:schemas-microsoft-com:vml" xmlns:wp14="http://schemas.microsoft.com/office/word/2010/wordprocessingDrawing" xmlns:wp="http://schemas.openxmlformats.org/drawingml/2006/wordprocessingDrawing" xmlns:w10="urn:schemas-microsoft-com:office:word" xmlns:w="http://schemas.openxmlformats.org/wordprocessingml/2006/main" xmlns:w14="http://schemas.microsoft.com/office/word/2010/wordml" xmlns:w15="http://schemas.microsoft.com/office/word/2012/wordml" xmlns:w16cex="http://schemas.microsoft.com/office/word/2018/wordml/cex" xmlns:w16cid="http://schemas.microsoft.com/office/word/2016/wordml/cid" xmlns:w16="http://schemas.microsoft.com/office/word/2018/wordml" xmlns:w16du="http://schemas.microsoft.com/office/word/2023/wordml/word16du" xmlns:w16sdtdh="http://schemas.microsoft.com/office/word/2020/wordml/sdtdatahash" xmlns:w16sdtfl="http://schemas.microsoft.com/office/word/2024/wordml/sdtformatlock" xmlns:w16se="http://schemas.microsoft.com/office/word/2015/wordml/symex" xmlns:wpg="http://schemas.microsoft.com/office/word/2010/wordprocessingGroup" xmlns:wpi="http://schemas.microsoft.com/office/word/2010/wordprocessingInk" xmlns:wne="http://schemas.microsoft.com/office/word/2006/wordml" xmlns:wps="http://schemas.microsoft.com/office/word/2010/wordprocessingShape" mc:Ignorable="w14 w15 w16se w16cid w16 w16cex w16sdtdh w16sdtfl w16du wp14">
+  <w:endnote w:type="separator" w:id="-1">
+    <w:p>
+      <w:pPr>
+        <w:spacing w:after="0" w:line="240" w:lineRule="auto"/>
+      </w:pPr>
+      <w:r>
+        <w:separator/>
+      </w:r>
+    </w:p>
+  </w:endnote>
+  <w:endnote w:type="continuationSeparator" w:id="0">
+    <w:p>
+      <w:pPr>
+        <w:spacing w:after="0" w:line="240" w:lineRule="auto"/>
+      </w:pPr>
+      <w:r>
+        <w:continuationSeparator/>
+      </w:r>
+    </w:p>
+  </w:endnote>
+</w:endnotes>
+</file>
+
+<file path=word/footer1.xml><?xml version="1.0" encoding="utf-8"?>
+<w:ftr xmlns:wpc="http://schemas.microsoft.com/office/word/2010/wordprocessingCanvas" xmlns:cx="http://schemas.microsoft.com/office/drawing/2014/chartex" xmlns:cx1="http://schemas.microsoft.com/office/drawing/2015/9/8/chartex" xmlns:cx2="http://schemas.microsoft.com/office/drawing/2015/10/21/chartex" xmlns:cx3="http://schemas.microsoft.com/office/drawing/2016/5/9/chartex" xmlns:cx4="http://schemas.microsoft.com/office/drawing/2016/5/10/chartex" xmlns:cx5="http://schemas.microsoft.com/office/drawing/2016/5/11/chartex" xmlns:cx6="http://schemas.microsoft.com/office/drawing/2016/5/12/chartex" xmlns:cx7="http://schemas.microsoft.com/office/drawing/2016/5/13/chartex" xmlns:cx8="http://schemas.microsoft.com/office/drawing/2016/5/14/chartex" xmlns:mc="http://schemas.openxmlformats.org/markup-compatibility/2006" xmlns:aink="http://schemas.microsoft.com/office/drawing/2016/ink" xmlns:am3d="http://schemas.microsoft.com/office/drawing/2017/model3d" xmlns:o="urn:schemas-microsoft-com:office:office" xmlns:oel="http://schemas.microsoft.com/office/2019/extlst" xmlns:r="http://schemas.openxmlformats.org/officeDocument/2006/relationships" xmlns:m="http://schemas.openxmlformats.org/officeDocument/2006/math" xmlns:v="urn:schemas-microsoft-com:vml" xmlns:wp14="http://schemas.microsoft.com/office/word/2010/wordprocessingDrawing" xmlns:wp="http://schemas.openxmlformats.org/drawingml/2006/wordprocessingDrawing" xmlns:w10="urn:schemas-microsoft-com:office:word" xmlns:w="http://schemas.openxmlformats.org/wordprocessingml/2006/main" xmlns:w14="http://schemas.microsoft.com/office/word/2010/wordml" xmlns:w15="http://schemas.microsoft.com/office/word/2012/wordml" xmlns:w16cex="http://schemas.microsoft.com/office/word/2018/wordml/cex" xmlns:w16cid="http://schemas.microsoft.com/office/word/2016/wordml/cid" xmlns:w16="http://schemas.microsoft.com/office/word/2018/wordml" xmlns:w16du="http://schemas.microsoft.com/office/word/2023/wordml/word16du" xmlns:w16sdtdh="http://schemas.microsoft.com/office/word/2020/wordml/sdtdatahash" xmlns:w16sdtfl="http://schemas.microsoft.com/office/word/2024/wordml/sdtformatlock" xmlns:w16se="http://schemas.microsoft.com/office/word/2015/wordml/symex" xmlns:wpg="http://schemas.microsoft.com/office/word/2010/wordprocessingGroup" xmlns:wpi="http://schemas.microsoft.com/office/word/2010/wordprocessingInk" xmlns:wne="http://schemas.microsoft.com/office/word/2006/wordml" xmlns:wps="http://schemas.microsoft.com/office/word/2010/wordprocessingShape" mc:Ignorable="w14 w15 w16se w16cid w16 w16cex w16sdtdh w16sdtfl w16du wp14">
+  <w:sdt>
+    <w:sdtPr>
+      <w:id w:val="-1913073165"/>
+      <w:docPartObj>
+        <w:docPartGallery w:val="Page Numbers (Bottom of Page)"/>
+        <w:docPartUnique/>
+      </w:docPartObj>
+    </w:sdtPr>
+    <w:sdtContent>
+      <w:p>
+        <w:pPr>
+          <w:pStyle w:val="Pieddepage"/>
+          <w:jc w:val="right"/>
+        </w:pPr>
+      </w:p>
+      <w:p>
+        <w:pPr>
+          <w:pStyle w:val="Pieddepage"/>
+          <w:jc w:val="right"/>
+        </w:pPr>
+        <w:r>
+          <w:fldChar w:fldCharType="begin"/>
+        </w:r>
+        <w:r>
+          <w:instrText>PAGE   \* MERGEFORMAT</w:instrText>
+        </w:r>
+        <w:r>
+          <w:fldChar w:fldCharType="separate"/>
+        </w:r>
+        <w:r>
+          <w:t>2</w:t>
+        </w:r>
+        <w:r>
+          <w:fldChar w:fldCharType="end"/>
+        </w:r>
+      </w:p>
+    </w:sdtContent>
+  </w:sdt>
+  <w:p>
+    <w:pPr>
+      <w:pStyle w:val="Pieddepage"/>
+    </w:pPr>
+  </w:p>
+</w:ftr>
+</file>
+
+<file path=word/footnotes.xml><?xml version="1.0" encoding="utf-8"?>
+<w:footnotes xmlns:wpc="http://schemas.microsoft.com/office/word/2010/wordprocessingCanvas" xmlns:cx="http://schemas.microsoft.com/office/drawing/2014/chartex" xmlns:cx1="http://schemas.microsoft.com/office/drawing/2015/9/8/chartex" xmlns:cx2="http://schemas.microsoft.com/office/drawing/2015/10/21/chartex" xmlns:cx3="http://schemas.microsoft.com/office/drawing/2016/5/9/chartex" xmlns:cx4="http://schemas.microsoft.com/office/drawing/2016/5/10/chartex" xmlns:cx5="http://schemas.microsoft.com/office/drawing/2016/5/11/chartex" xmlns:cx6="http://schemas.microsoft.com/office/drawing/2016/5/12/chartex" xmlns:cx7="http://schemas.microsoft.com/office/drawing/2016/5/13/chartex" xmlns:cx8="http://schemas.microsoft.com/office/drawing/2016/5/14/chartex" xmlns:mc="http://schemas.openxmlformats.org/markup-compatibility/2006" xmlns:aink="http://schemas.microsoft.com/office/drawing/2016/ink" xmlns:am3d="http://schemas.microsoft.com/office/drawing/2017/model3d" xmlns:o="urn:schemas-microsoft-com:office:office" xmlns:oel="http://schemas.microsoft.com/office/2019/extlst" xmlns:r="http://schemas.openxmlformats.org/officeDocument/2006/relationships" xmlns:m="http://schemas.openxmlformats.org/officeDocument/2006/math" xmlns:v="urn:schemas-microsoft-com:vml" xmlns:wp14="http://schemas.microsoft.com/office/word/2010/wordprocessingDrawing" xmlns:wp="http://schemas.openxmlformats.org/drawingml/2006/wordprocessingDrawing" xmlns:w10="urn:schemas-microsoft-com:office:word" xmlns:w="http://schemas.openxmlformats.org/wordprocessingml/2006/main" xmlns:w14="http://schemas.microsoft.com/office/word/2010/wordml" xmlns:w15="http://schemas.microsoft.com/office/word/2012/wordml" xmlns:w16cex="http://schemas.microsoft.com/office/word/2018/wordml/cex" xmlns:w16cid="http://schemas.microsoft.com/office/word/2016/wordml/cid" xmlns:w16="http://schemas.microsoft.com/office/word/2018/wordml" xmlns:w16du="http://schemas.microsoft.com/office/word/2023/wordml/word16du" xmlns:w16sdtdh="http://schemas.microsoft.com/office/word/2020/wordml/sdtdatahash" xmlns:w16sdtfl="http://schemas.microsoft.com/office/word/2024/wordml/sdtformatlock" xmlns:w16se="http://schemas.microsoft.com/office/word/2015/wordml/symex" xmlns:wpg="http://schemas.microsoft.com/office/word/2010/wordprocessingGroup" xmlns:wpi="http://schemas.microsoft.com/office/word/2010/wordprocessingInk" xmlns:wne="http://schemas.microsoft.com/office/word/2006/wordml" xmlns:wps="http://schemas.microsoft.com/office/word/2010/wordprocessingShape" mc:Ignorable="w14 w15 w16se w16cid w16 w16cex w16sdtdh w16sdtfl w16du wp14">
+  <w:footnote w:type="separator" w:id="-1">
+    <w:p>
+      <w:pPr>
+        <w:spacing w:after="0" w:line="240" w:lineRule="auto"/>
+      </w:pPr>
+      <w:r>
+        <w:separator/>
+      </w:r>
+    </w:p>
+  </w:footnote>
+  <w:footnote w:type="continuationSeparator" w:id="0">
+    <w:p>
+      <w:pPr>
+        <w:spacing w:after="0" w:line="240" w:lineRule="auto"/>
+      </w:pPr>
+      <w:r>
+        <w:continuationSeparator/>
+      </w:r>
+    </w:p>
+  </w:footnote>
+</w:footnotes>
+</file>
+
+<file path=word/header1.xml><?xml version="1.0" encoding="utf-8"?>
+<w:hdr xmlns:wpc="http://schemas.microsoft.com/office/word/2010/wordprocessingCanvas" xmlns:cx="http://schemas.microsoft.com/office/drawing/2014/chartex" xmlns:cx1="http://schemas.microsoft.com/office/drawing/2015/9/8/chartex" xmlns:cx2="http://schemas.microsoft.com/office/drawing/2015/10/21/chartex" xmlns:cx3="http://schemas.microsoft.com/office/drawing/2016/5/9/chartex" xmlns:cx4="http://schemas.microsoft.com/office/drawing/2016/5/10/chartex" xmlns:cx5="http://schemas.microsoft.com/office/drawing/2016/5/11/chartex" xmlns:cx6="http://schemas.microsoft.com/office/drawing/2016/5/12/chartex" xmlns:cx7="http://schemas.microsoft.com/office/drawing/2016/5/13/chartex" xmlns:cx8="http://schemas.microsoft.com/office/drawing/2016/5/14/chartex" xmlns:mc="http://schemas.openxmlformats.org/markup-compatibility/2006" xmlns:aink="http://schemas.microsoft.com/office/drawing/2016/ink" xmlns:am3d="http://schemas.microsoft.com/office/drawing/2017/model3d" xmlns:o="urn:schemas-microsoft-com:office:office" xmlns:oel="http://schemas.microsoft.com/office/2019/extlst" xmlns:r="http://schemas.openxmlformats.org/officeDocument/2006/relationships" xmlns:m="http://schemas.openxmlformats.org/officeDocument/2006/math" xmlns:v="urn:schemas-microsoft-com:vml" xmlns:wp14="http://schemas.microsoft.com/office/word/2010/wordprocessingDrawing" xmlns:wp="http://schemas.openxmlformats.org/drawingml/2006/wordprocessingDrawing" xmlns:w10="urn:schemas-microsoft-com:office:word" xmlns:w="http://schemas.openxmlformats.org/wordprocessingml/2006/main" xmlns:w14="http://schemas.microsoft.com/office/word/2010/wordml" xmlns:w15="http://schemas.microsoft.com/office/word/2012/wordml" xmlns:w16cex="http://schemas.microsoft.com/office/word/2018/wordml/cex" xmlns:w16cid="http://schemas.microsoft.com/office/word/2016/wordml/cid" xmlns:w16="http://schemas.microsoft.com/office/word/2018/wordml" xmlns:w16du="http://schemas.microsoft.com/office/word/2023/wordml/word16du" xmlns:w16sdtdh="http://schemas.microsoft.com/office/word/2020/wordml/sdtdatahash" xmlns:w16sdtfl="http://schemas.microsoft.com/office/word/2024/wordml/sdtformatlock" xmlns:w16se="http://schemas.microsoft.com/office/word/2015/wordml/symex" xmlns:wpg="http://schemas.microsoft.com/office/word/2010/wordprocessingGroup" xmlns:wpi="http://schemas.microsoft.com/office/word/2010/wordprocessingInk" xmlns:wne="http://schemas.microsoft.com/office/word/2006/wordml" xmlns:wps="http://schemas.microsoft.com/office/word/2010/wordprocessingShape" mc:Ignorable="w14 w15 w16se w16cid w16 w16cex w16sdtdh w16sdtfl w16du wp14">
+  <w:p>
+    <w:pPr>
+      <w:pStyle w:val="En-tte"/>
+    </w:pPr>
+    <w:r>
+      <w:rPr>
+        <w:noProof/>
+      </w:rPr>
+      <mc:AlternateContent>
+        <mc:Choice Requires="wps">
+          <w:drawing>
+            <wp:anchor distT="0" distB="0" distL="118745" distR="118745" simplePos="0" relativeHeight="251659264" behindDoc="1" locked="0" layoutInCell="1" allowOverlap="0" wp14:anchorId="1635F4E0" wp14:editId="2EFFF810">
+              <wp:simplePos x="0" y="0"/>
+              <wp:positionH relativeFrom="margin">
+                <wp:align>center</wp:align>
+              </wp:positionH>
+              <mc:AlternateContent>
+                <mc:Choice Requires="wp14">
+                  <wp:positionV relativeFrom="page">
+                    <wp14:pctPosVOffset>4500</wp14:pctPosVOffset>
+                  </wp:positionV>
+                </mc:Choice>
+                <mc:Fallback>
+                  <wp:positionV relativeFrom="page">
+                    <wp:posOffset>480695</wp:posOffset>
+                  </wp:positionV>
+                </mc:Fallback>
+              </mc:AlternateContent>
+              <wp:extent cx="5950039" cy="270457"/>
+              <wp:effectExtent l="0" t="0" r="0" b="7620"/>
+              <wp:wrapSquare wrapText="bothSides"/>
+              <wp:docPr id="197" name="Rectangle 200"/>
+              <wp:cNvGraphicFramePr/>
+              <a:graphic xmlns:a="http://schemas.openxmlformats.org/drawingml/2006/main">
+                <a:graphicData uri="http://schemas.microsoft.com/office/word/2010/wordprocessingShape">
+                  <wps:wsp>
+                    <wps:cNvSpPr/>
+                    <wps:spPr>
+                      <a:xfrm>
+                        <a:off x="0" y="0"/>
+                        <a:ext cx="5950039" cy="270457"/>
+                      </a:xfrm>
+                      <a:prstGeom prst="rect">
+                        <a:avLst/>
+                      </a:prstGeom>
+                      <a:solidFill>
+                        <a:schemeClr val="accent1"/>
+                      </a:solidFill>
+                      <a:ln>
+                        <a:noFill/>
+                      </a:ln>
+                    </wps:spPr>
+                    <wps:style>
+                      <a:lnRef idx="2">
+                        <a:schemeClr val="accent1">
+                          <a:shade val="50000"/>
+                        </a:schemeClr>
+                      </a:lnRef>
+                      <a:fillRef idx="1">
+                        <a:schemeClr val="accent1"/>
+                      </a:fillRef>
+                      <a:effectRef idx="0">
+                        <a:schemeClr val="accent1"/>
+                      </a:effectRef>
+                      <a:fontRef idx="minor">
+                        <a:schemeClr val="lt1"/>
+                      </a:fontRef>
+                    </wps:style>
+                    <wps:txbx>
+                      <w:txbxContent>
+                        <w:sdt>
+                          <w:sdtPr>
+                            <w:rPr>
+                              <w:caps/>
+                              <w:color w:val="FFFFFF" w:themeColor="background1"/>
+                            </w:rPr>
+                            <w:alias w:val="Titre"/>
+                            <w:tag w:val=""/>
+                            <w:id w:val="1189017394"/>
+                            <w:dataBinding w:prefixMappings="xmlns:ns0='http://purl.org/dc/elements/1.1/' xmlns:ns1='http://schemas.openxmlformats.org/package/2006/metadata/core-properties' " w:xpath="/ns1:coreProperties[1]/ns0:title[1]" w:storeItemID="{6C3C8BC8-F283-45AE-878A-BAB7291924A1}"/>
+                            <w:text/>
+                          </w:sdtPr>
+                          <w:sdtContent>
+                            <w:p>
+                              <w:pPr>
+                                <w:pStyle w:val="En-tte"/>
+                                <w:jc w:val="center"/>
+                                <w:rPr>
+                                  <w:caps/>
+                                  <w:color w:val="FFFFFF" w:themeColor="background1"/>
+                                </w:rPr>
+                              </w:pPr>
+                              <w:r>
+                                <w:rPr>
+                                  <w:caps/>
+                                  <w:color w:val="FFFFFF" w:themeColor="background1"/>
+                                </w:rPr>
+                                <w:t>Actifs</w:t>
+                              </w:r>
+                            </w:p>
+                          </w:sdtContent>
+                        </w:sdt>
+                      </w:txbxContent>
+                    </wps:txbx>
+                    <wps:bodyPr rot="0" spcFirstLastPara="0" vertOverflow="overflow" horzOverflow="overflow" vert="horz" wrap="square" lIns="91440" tIns="45720" rIns="91440" bIns="45720" numCol="1" spcCol="0" rtlCol="0" fromWordArt="0" anchor="ctr" anchorCtr="0" forceAA="0" compatLnSpc="1">
+                      <a:prstTxWarp prst="textNoShape">
+                        <a:avLst/>
+                      </a:prstTxWarp>
+                      <a:spAutoFit/>
+                    </wps:bodyPr>
+                  </wps:wsp>
+                </a:graphicData>
+              </a:graphic>
+              <wp14:sizeRelH relativeFrom="margin">
+                <wp14:pctWidth>100000</wp14:pctWidth>
+              </wp14:sizeRelH>
+              <wp14:sizeRelV relativeFrom="page">
+                <wp14:pctHeight>2700</wp14:pctHeight>
+              </wp14:sizeRelV>
+            </wp:anchor>
+          </w:drawing>
+        </mc:Choice>
+        <mc:Fallback>
+          <w:pict>
+            <v:rect w14:anchorId="1635F4E0" id="Rectangle 200" o:spid="_x0000_s1026" style="position:absolute;margin-left:0;margin-top:0;width:468.5pt;height:21.3pt;z-index:-251657216;visibility:visible;mso-wrap-style:square;mso-width-percent:1000;mso-height-percent:27;mso-top-percent:45;mso-wrap-distance-left:9.35pt;mso-wrap-distance-top:0;mso-wrap-distance-right:9.35pt;mso-wrap-distance-bottom:0;mso-position-horizontal:center;mso-position-horizontal-relative:margin;mso-position-vertical-relative:page;mso-width-percent:1000;mso-height-percent:27;mso-top-percent:45;mso-width-relative:margin;mso-height-relative:page;v-text-anchor:middle" o:gfxdata="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" o:allowoverlap="f" fillcolor="#156082 [3204]" stroked="f" strokeweight="1pt">
+              <v:textbox style="mso-fit-shape-to-text:t">
+                <w:txbxContent>
+                  <w:sdt>
+                    <w:sdtPr>
+                      <w:rPr>
+                        <w:caps/>
+                        <w:color w:val="FFFFFF" w:themeColor="background1"/>
+                      </w:rPr>
+                      <w:alias w:val="Titre"/>
+                      <w:tag w:val=""/>
+                      <w:id w:val="1189017394"/>
+                      <w:dataBinding w:prefixMappings="xmlns:ns0='http://purl.org/dc/elements/1.1/' xmlns:ns1='http://schemas.openxmlformats.org/package/2006/metadata/core-properties' " w:xpath="/ns1:coreProperties[1]/ns0:title[1]" w:storeItemID="{6C3C8BC8-F283-45AE-878A-BAB7291924A1}"/>
+                      <w:text/>
+                    </w:sdtPr>
+                    <w:sdtContent>
+                      <w:p>
+                        <w:pPr>
+                          <w:pStyle w:val="En-tte"/>
+                          <w:jc w:val="center"/>
+                          <w:rPr>
+                            <w:caps/>
+                            <w:color w:val="FFFFFF" w:themeColor="background1"/>
+                          </w:rPr>
+                        </w:pPr>
+                        <w:r>
+                          <w:rPr>
+                            <w:caps/>
+                            <w:color w:val="FFFFFF" w:themeColor="background1"/>
+                          </w:rPr>
+                          <w:t>Actifs</w:t>
+                        </w:r>
+                      </w:p>
+                    </w:sdtContent>
+                  </w:sdt>
+                </w:txbxContent>
+              </v:textbox>
+              <w10:wrap type="square" anchorx="margin" anchory="page"/>
+            </v:rect>
+          </w:pict>
+        </mc:Fallback>
+      </mc:AlternateContent>
+    </w:r>
+  </w:p>
+</w:hdr>
 </file>
 
 <file path=word/numbering.xml><?xml version="1.0" encoding="utf-8"?>
@@ -2660,7 +3434,6 @@
     <w:next w:val="Normal"/>
     <w:link w:val="Titre2Car"/>
     <w:uiPriority w:val="9"/>
-    <w:semiHidden/>
     <w:unhideWhenUsed/>
     <w:qFormat/>
     <w:rsid w:val="007B24C2"/>
@@ -2835,6 +3608,7 @@
   <w:style w:type="character" w:default="1" w:styleId="Policepardfaut">
     <w:name w:val="Default Paragraph Font"/>
     <w:uiPriority w:val="1"/>
+    <w:semiHidden/>
     <w:unhideWhenUsed/>
   </w:style>
   <w:style w:type="table" w:default="1" w:styleId="TableauNormal">
@@ -2876,7 +3650,6 @@
     <w:basedOn w:val="Policepardfaut"/>
     <w:link w:val="Titre2"/>
     <w:uiPriority w:val="9"/>
-    <w:semiHidden/>
     <w:rsid w:val="007B24C2"/>
     <w:rPr>
       <w:rFonts w:asciiTheme="majorHAnsi" w:eastAsiaTheme="majorEastAsia" w:hAnsiTheme="majorHAnsi" w:cstheme="majorBidi"/>
@@ -3148,7 +3921,735 @@
       <w:spacing w:val="5"/>
     </w:rPr>
   </w:style>
+  <w:style w:type="paragraph" w:styleId="En-tte">
+    <w:name w:val="header"/>
+    <w:basedOn w:val="Normal"/>
+    <w:link w:val="En-tteCar"/>
+    <w:uiPriority w:val="99"/>
+    <w:unhideWhenUsed/>
+    <w:rsid w:val="002E39D8"/>
+    <w:pPr>
+      <w:tabs>
+        <w:tab w:val="center" w:pos="4536"/>
+        <w:tab w:val="right" w:pos="9072"/>
+      </w:tabs>
+      <w:spacing w:after="0" w:line="240" w:lineRule="auto"/>
+    </w:pPr>
+  </w:style>
+  <w:style w:type="character" w:customStyle="1" w:styleId="En-tteCar">
+    <w:name w:val="En-tête Car"/>
+    <w:basedOn w:val="Policepardfaut"/>
+    <w:link w:val="En-tte"/>
+    <w:uiPriority w:val="99"/>
+    <w:rsid w:val="002E39D8"/>
+  </w:style>
+  <w:style w:type="paragraph" w:styleId="Pieddepage">
+    <w:name w:val="footer"/>
+    <w:basedOn w:val="Normal"/>
+    <w:link w:val="PieddepageCar"/>
+    <w:uiPriority w:val="99"/>
+    <w:unhideWhenUsed/>
+    <w:rsid w:val="002E39D8"/>
+    <w:pPr>
+      <w:tabs>
+        <w:tab w:val="center" w:pos="4536"/>
+        <w:tab w:val="right" w:pos="9072"/>
+      </w:tabs>
+      <w:spacing w:after="0" w:line="240" w:lineRule="auto"/>
+    </w:pPr>
+  </w:style>
+  <w:style w:type="character" w:customStyle="1" w:styleId="PieddepageCar">
+    <w:name w:val="Pied de page Car"/>
+    <w:basedOn w:val="Policepardfaut"/>
+    <w:link w:val="Pieddepage"/>
+    <w:uiPriority w:val="99"/>
+    <w:rsid w:val="002E39D8"/>
+  </w:style>
+  <w:style w:type="paragraph" w:styleId="Sansinterligne">
+    <w:name w:val="No Spacing"/>
+    <w:link w:val="SansinterligneCar"/>
+    <w:uiPriority w:val="1"/>
+    <w:qFormat/>
+    <w:rsid w:val="002E39D8"/>
+    <w:pPr>
+      <w:spacing w:after="0" w:line="240" w:lineRule="auto"/>
+    </w:pPr>
+    <w:rPr>
+      <w:rFonts w:eastAsiaTheme="minorEastAsia"/>
+      <w:kern w:val="0"/>
+      <w:sz w:val="22"/>
+      <w:szCs w:val="22"/>
+      <w:lang w:eastAsia="fr-FR"/>
+      <w14:ligatures w14:val="none"/>
+    </w:rPr>
+  </w:style>
+  <w:style w:type="character" w:customStyle="1" w:styleId="SansinterligneCar">
+    <w:name w:val="Sans interligne Car"/>
+    <w:basedOn w:val="Policepardfaut"/>
+    <w:link w:val="Sansinterligne"/>
+    <w:uiPriority w:val="1"/>
+    <w:rsid w:val="002E39D8"/>
+    <w:rPr>
+      <w:rFonts w:eastAsiaTheme="minorEastAsia"/>
+      <w:kern w:val="0"/>
+      <w:sz w:val="22"/>
+      <w:szCs w:val="22"/>
+      <w:lang w:eastAsia="fr-FR"/>
+      <w14:ligatures w14:val="none"/>
+    </w:rPr>
+  </w:style>
 </w:styles>
+</file>
+
+<file path=word/glossary/document.xml><?xml version="1.0" encoding="utf-8"?>
+<w:glossaryDocument xmlns:wpc="http://schemas.microsoft.com/office/word/2010/wordprocessingCanvas" xmlns:cx="http://schemas.microsoft.com/office/drawing/2014/chartex" xmlns:cx1="http://schemas.microsoft.com/office/drawing/2015/9/8/chartex" xmlns:cx2="http://schemas.microsoft.com/office/drawing/2015/10/21/chartex" xmlns:cx3="http://schemas.microsoft.com/office/drawing/2016/5/9/chartex" xmlns:cx4="http://schemas.microsoft.com/office/drawing/2016/5/10/chartex" xmlns:cx5="http://schemas.microsoft.com/office/drawing/2016/5/11/chartex" xmlns:cx6="http://schemas.microsoft.com/office/drawing/2016/5/12/chartex" xmlns:cx7="http://schemas.microsoft.com/office/drawing/2016/5/13/chartex" xmlns:cx8="http://schemas.microsoft.com/office/drawing/2016/5/14/chartex" xmlns:mc="http://schemas.openxmlformats.org/markup-compatibility/2006" xmlns:aink="http://schemas.microsoft.com/office/drawing/2016/ink" xmlns:am3d="http://schemas.microsoft.com/office/drawing/2017/model3d" xmlns:o="urn:schemas-microsoft-com:office:office" xmlns:oel="http://schemas.microsoft.com/office/2019/extlst" xmlns:r="http://schemas.openxmlformats.org/officeDocument/2006/relationships" xmlns:m="http://schemas.openxmlformats.org/officeDocument/2006/math" xmlns:v="urn:schemas-microsoft-com:vml" xmlns:wp14="http://schemas.microsoft.com/office/word/2010/wordprocessingDrawing" xmlns:wp="http://schemas.openxmlformats.org/drawingml/2006/wordprocessingDrawing" xmlns:w10="urn:schemas-microsoft-com:office:word" xmlns:w="http://schemas.openxmlformats.org/wordprocessingml/2006/main" xmlns:w14="http://schemas.microsoft.com/office/word/2010/wordml" xmlns:w15="http://schemas.microsoft.com/office/word/2012/wordml" xmlns:w16cex="http://schemas.microsoft.com/office/word/2018/wordml/cex" xmlns:w16cid="http://schemas.microsoft.com/office/word/2016/wordml/cid" xmlns:w16="http://schemas.microsoft.com/office/word/2018/wordml" xmlns:w16du="http://schemas.microsoft.com/office/word/2023/wordml/word16du" xmlns:w16sdtdh="http://schemas.microsoft.com/office/word/2020/wordml/sdtdatahash" xmlns:w16sdtfl="http://schemas.microsoft.com/office/word/2024/wordml/sdtformatlock" xmlns:w16se="http://schemas.microsoft.com/office/word/2015/wordml/symex" xmlns:wpg="http://schemas.microsoft.com/office/word/2010/wordprocessingGroup" xmlns:wpi="http://schemas.microsoft.com/office/word/2010/wordprocessingInk" xmlns:wne="http://schemas.microsoft.com/office/word/2006/wordml" xmlns:wps="http://schemas.microsoft.com/office/word/2010/wordprocessingShape" mc:Ignorable="w14 w15 w16se w16cid w16 w16cex w16sdtdh w16sdtfl w16du wp14">
+  <w:docParts>
+    <w:docPart>
+      <w:docPartPr>
+        <w:name w:val="1B22C054B8BF475AA2F2D471810D588C"/>
+        <w:category>
+          <w:name w:val="Général"/>
+          <w:gallery w:val="placeholder"/>
+        </w:category>
+        <w:types>
+          <w:type w:val="bbPlcHdr"/>
+        </w:types>
+        <w:behaviors>
+          <w:behavior w:val="content"/>
+        </w:behaviors>
+        <w:guid w:val="{F4A1B3A0-C92B-49BE-BD08-7083C697673A}"/>
+      </w:docPartPr>
+      <w:docPartBody>
+        <w:p>
+          <w:pPr>
+            <w:pStyle w:val="1B22C054B8BF475AA2F2D471810D588C"/>
+          </w:pPr>
+          <w:r>
+            <w:rPr>
+              <w:rFonts w:asciiTheme="majorHAnsi" w:eastAsiaTheme="majorEastAsia" w:hAnsiTheme="majorHAnsi" w:cstheme="majorBidi"/>
+              <w:color w:val="156082" w:themeColor="accent1"/>
+              <w:sz w:val="88"/>
+              <w:szCs w:val="88"/>
+            </w:rPr>
+            <w:t>[Titre du document]</w:t>
+          </w:r>
+        </w:p>
+      </w:docPartBody>
+    </w:docPart>
+    <w:docPart>
+      <w:docPartPr>
+        <w:name w:val="892771B5C74748149EEF28B148F11D6A"/>
+        <w:category>
+          <w:name w:val="Général"/>
+          <w:gallery w:val="placeholder"/>
+        </w:category>
+        <w:types>
+          <w:type w:val="bbPlcHdr"/>
+        </w:types>
+        <w:behaviors>
+          <w:behavior w:val="content"/>
+        </w:behaviors>
+        <w:guid w:val="{7CA0357A-84F9-43AA-AF72-8180F57395B6}"/>
+      </w:docPartPr>
+      <w:docPartBody>
+        <w:p>
+          <w:pPr>
+            <w:pStyle w:val="892771B5C74748149EEF28B148F11D6A"/>
+          </w:pPr>
+          <w:r>
+            <w:rPr>
+              <w:color w:val="0F4761" w:themeColor="accent1" w:themeShade="BF"/>
+            </w:rPr>
+            <w:t>[Sous-titre du document]</w:t>
+          </w:r>
+        </w:p>
+      </w:docPartBody>
+    </w:docPart>
+    <w:docPart>
+      <w:docPartPr>
+        <w:name w:val="0E26398F891145B5A947A8BDCAA2A0B2"/>
+        <w:category>
+          <w:name w:val="Général"/>
+          <w:gallery w:val="placeholder"/>
+        </w:category>
+        <w:types>
+          <w:type w:val="bbPlcHdr"/>
+        </w:types>
+        <w:behaviors>
+          <w:behavior w:val="content"/>
+        </w:behaviors>
+        <w:guid w:val="{037A44B9-B088-49F8-8B4A-9B8C8F174CFC}"/>
+      </w:docPartPr>
+      <w:docPartBody>
+        <w:p>
+          <w:pPr>
+            <w:pStyle w:val="0E26398F891145B5A947A8BDCAA2A0B2"/>
+          </w:pPr>
+          <w:r>
+            <w:rPr>
+              <w:color w:val="156082" w:themeColor="accent1"/>
+              <w:sz w:val="28"/>
+              <w:szCs w:val="28"/>
+            </w:rPr>
+            <w:t>[Nom de l’auteur]</w:t>
+          </w:r>
+        </w:p>
+      </w:docPartBody>
+    </w:docPart>
+  </w:docParts>
+</w:glossaryDocument>
+</file>
+
+<file path=word/glossary/fontTable.xml><?xml version="1.0" encoding="utf-8"?>
+<w:fonts xmlns:mc="http://schemas.openxmlformats.org/markup-compatibility/2006" xmlns:r="http://schemas.openxmlformats.org/officeDocument/2006/relationships" xmlns:w="http://schemas.openxmlformats.org/wordprocessingml/2006/main" xmlns:w14="http://schemas.microsoft.com/office/word/2010/wordml" xmlns:w15="http://schemas.microsoft.com/office/word/2012/wordml" xmlns:w16cex="http://schemas.microsoft.com/office/word/2018/wordml/cex" xmlns:w16cid="http://schemas.microsoft.com/office/word/2016/wordml/cid" xmlns:w16="http://schemas.microsoft.com/office/word/2018/wordml" xmlns:w16du="http://schemas.microsoft.com/office/word/2023/wordml/word16du" xmlns:w16sdtdh="http://schemas.microsoft.com/office/word/2020/wordml/sdtdatahash" xmlns:w16sdtfl="http://schemas.microsoft.com/office/word/2024/wordml/sdtformatlock" xmlns:w16se="http://schemas.microsoft.com/office/word/2015/wordml/symex" mc:Ignorable="w14 w15 w16se w16cid w16 w16cex w16sdtdh w16sdtfl w16du">
+  <w:font w:name="Symbol">
+    <w:panose1 w:val="05050102010706020507"/>
+    <w:charset w:val="02"/>
+    <w:family w:val="roman"/>
+    <w:pitch w:val="variable"/>
+    <w:sig w:usb0="00000000" w:usb1="10000000" w:usb2="00000000" w:usb3="00000000" w:csb0="80000000" w:csb1="00000000"/>
+  </w:font>
+  <w:font w:name="Times New Roman">
+    <w:panose1 w:val="02020603050405020304"/>
+    <w:charset w:val="00"/>
+    <w:family w:val="roman"/>
+    <w:pitch w:val="variable"/>
+    <w:sig w:usb0="E0002EFF" w:usb1="C000785B" w:usb2="00000009" w:usb3="00000000" w:csb0="000001FF" w:csb1="00000000"/>
+  </w:font>
+  <w:font w:name="Courier New">
+    <w:panose1 w:val="02070309020205020404"/>
+    <w:charset w:val="00"/>
+    <w:family w:val="modern"/>
+    <w:pitch w:val="fixed"/>
+    <w:sig w:usb0="E0002EFF" w:usb1="C0007843" w:usb2="00000009" w:usb3="00000000" w:csb0="000001FF" w:csb1="00000000"/>
+  </w:font>
+  <w:font w:name="Wingdings">
+    <w:panose1 w:val="05000000000000000000"/>
+    <w:charset w:val="02"/>
+    <w:family w:val="auto"/>
+    <w:pitch w:val="variable"/>
+    <w:sig w:usb0="00000000" w:usb1="10000000" w:usb2="00000000" w:usb3="00000000" w:csb0="80000000" w:csb1="00000000"/>
+  </w:font>
+  <w:font w:name="Aptos">
+    <w:charset w:val="00"/>
+    <w:family w:val="swiss"/>
+    <w:pitch w:val="variable"/>
+    <w:sig w:usb0="20000287" w:usb1="00000003" w:usb2="00000000" w:usb3="00000000" w:csb0="0000019F" w:csb1="00000000"/>
+  </w:font>
+  <w:font w:name="Aptos Display">
+    <w:charset w:val="00"/>
+    <w:family w:val="swiss"/>
+    <w:pitch w:val="variable"/>
+    <w:sig w:usb0="20000287" w:usb1="00000003" w:usb2="00000000" w:usb3="00000000" w:csb0="0000019F" w:csb1="00000000"/>
+  </w:font>
+  <w:font w:name="Calibri">
+    <w:panose1 w:val="020F0502020204030204"/>
+    <w:charset w:val="00"/>
+    <w:family w:val="swiss"/>
+    <w:pitch w:val="variable"/>
+    <w:sig w:usb0="E4002EFF" w:usb1="C200247B" w:usb2="00000009" w:usb3="00000000" w:csb0="000001FF" w:csb1="00000000"/>
+  </w:font>
+</w:fonts>
+</file>
+
+<file path=word/glossary/settings.xml><?xml version="1.0" encoding="utf-8"?>
+<w:settings xmlns:mc="http://schemas.openxmlformats.org/markup-compatibility/2006" xmlns:o="urn:schemas-microsoft-com:office:office" xmlns:r="http://schemas.openxmlformats.org/officeDocument/2006/relationships" xmlns:m="http://schemas.openxmlformats.org/officeDocument/2006/math" xmlns:v="urn:schemas-microsoft-com:vml" xmlns:w10="urn:schemas-microsoft-com:office:word" xmlns:w="http://schemas.openxmlformats.org/wordprocessingml/2006/main" xmlns:w14="http://schemas.microsoft.com/office/word/2010/wordml" xmlns:w15="http://schemas.microsoft.com/office/word/2012/wordml" xmlns:w16cex="http://schemas.microsoft.com/office/word/2018/wordml/cex" xmlns:w16cid="http://schemas.microsoft.com/office/word/2016/wordml/cid" xmlns:w16="http://schemas.microsoft.com/office/word/2018/wordml" xmlns:w16du="http://schemas.microsoft.com/office/word/2023/wordml/word16du" xmlns:w16sdtdh="http://schemas.microsoft.com/office/word/2020/wordml/sdtdatahash" xmlns:w16sdtfl="http://schemas.microsoft.com/office/word/2024/wordml/sdtformatlock" xmlns:w16se="http://schemas.microsoft.com/office/word/2015/wordml/symex" xmlns:sl="http://schemas.openxmlformats.org/schemaLibrary/2006/main" mc:Ignorable="w14 w15 w16se w16cid w16 w16cex w16sdtdh w16sdtfl w16du">
+  <w:view w:val="normal"/>
+  <w:defaultTabStop w:val="708"/>
+  <w:hyphenationZone w:val="425"/>
+  <w:characterSpacingControl w:val="doNotCompress"/>
+  <w:compat>
+    <w:useFELayout/>
+    <w:compatSetting w:name="compatibilityMode" w:uri="http://schemas.microsoft.com/office/word" w:val="15"/>
+    <w:compatSetting w:name="overrideTableStyleFontSizeAndJustification" w:uri="http://schemas.microsoft.com/office/word" w:val="1"/>
+    <w:compatSetting w:name="enableOpenTypeFeatures" w:uri="http://schemas.microsoft.com/office/word" w:val="1"/>
+    <w:compatSetting w:name="doNotFlipMirrorIndents" w:uri="http://schemas.microsoft.com/office/word" w:val="1"/>
+    <w:compatSetting w:name="differentiateMultirowTableHeaders" w:uri="http://schemas.microsoft.com/office/word" w:val="1"/>
+    <w:compatSetting w:name="useWord2013TrackBottomHyphenation" w:uri="http://schemas.microsoft.com/office/word" w:val="0"/>
+  </w:compat>
+  <w:rsids>
+    <w:rsidRoot w:val="001377A5"/>
+    <w:rsid w:val="001377A5"/>
+    <w:rsid w:val="00C530AE"/>
+    <w:rsid w:val="00D54FDF"/>
+  </w:rsids>
+  <m:mathPr>
+    <m:mathFont m:val="Cambria Math"/>
+    <m:brkBin m:val="before"/>
+    <m:brkBinSub m:val="--"/>
+    <m:smallFrac m:val="0"/>
+    <m:dispDef/>
+    <m:lMargin m:val="0"/>
+    <m:rMargin m:val="0"/>
+    <m:defJc m:val="centerGroup"/>
+    <m:wrapIndent m:val="1440"/>
+    <m:intLim m:val="subSup"/>
+    <m:naryLim m:val="undOvr"/>
+  </m:mathPr>
+  <w:themeFontLang w:val="fr-FR"/>
+  <w:clrSchemeMapping w:bg1="light1" w:t1="dark1" w:bg2="light2" w:t2="dark2" w:accent1="accent1" w:accent2="accent2" w:accent3="accent3" w:accent4="accent4" w:accent5="accent5" w:accent6="accent6" w:hyperlink="hyperlink" w:followedHyperlink="followedHyperlink"/>
+  <w:decimalSymbol w:val=","/>
+  <w:listSeparator w:val=";"/>
+  <w15:chartTrackingRefBased/>
+</w:settings>
+</file>
+
+<file path=word/glossary/styles.xml><?xml version="1.0" encoding="utf-8"?>
+<w:styles xmlns:mc="http://schemas.openxmlformats.org/markup-compatibility/2006" xmlns:r="http://schemas.openxmlformats.org/officeDocument/2006/relationships" xmlns:w="http://schemas.openxmlformats.org/wordprocessingml/2006/main" xmlns:w14="http://schemas.microsoft.com/office/word/2010/wordml" xmlns:w15="http://schemas.microsoft.com/office/word/2012/wordml" xmlns:w16cex="http://schemas.microsoft.com/office/word/2018/wordml/cex" xmlns:w16cid="http://schemas.microsoft.com/office/word/2016/wordml/cid" xmlns:w16="http://schemas.microsoft.com/office/word/2018/wordml" xmlns:w16du="http://schemas.microsoft.com/office/word/2023/wordml/word16du" xmlns:w16sdtdh="http://schemas.microsoft.com/office/word/2020/wordml/sdtdatahash" xmlns:w16sdtfl="http://schemas.microsoft.com/office/word/2024/wordml/sdtformatlock" xmlns:w16se="http://schemas.microsoft.com/office/word/2015/wordml/symex" mc:Ignorable="w14 w15 w16se w16cid w16 w16cex w16sdtdh w16sdtfl w16du">
+  <w:docDefaults>
+    <w:rPrDefault>
+      <w:rPr>
+        <w:rFonts w:asciiTheme="minorHAnsi" w:eastAsiaTheme="minorEastAsia" w:hAnsiTheme="minorHAnsi" w:cstheme="minorBidi"/>
+        <w:kern w:val="2"/>
+        <w:sz w:val="24"/>
+        <w:szCs w:val="24"/>
+        <w:lang w:val="fr-FR" w:eastAsia="fr-FR" w:bidi="ar-SA"/>
+        <w14:ligatures w14:val="standardContextual"/>
+      </w:rPr>
+    </w:rPrDefault>
+    <w:pPrDefault>
+      <w:pPr>
+        <w:spacing w:after="160" w:line="278" w:lineRule="auto"/>
+      </w:pPr>
+    </w:pPrDefault>
+  </w:docDefaults>
+  <w:latentStyles w:defLockedState="0" w:defUIPriority="99" w:defSemiHidden="0" w:defUnhideWhenUsed="0" w:defQFormat="0" w:count="376">
+    <w:lsdException w:name="Normal" w:uiPriority="0" w:qFormat="1"/>
+    <w:lsdException w:name="heading 1" w:uiPriority="9" w:qFormat="1"/>
+    <w:lsdException w:name="heading 2" w:semiHidden="1" w:uiPriority="9" w:unhideWhenUsed="1" w:qFormat="1"/>
+    <w:lsdException w:name="heading 3" w:semiHidden="1" w:uiPriority="9" w:unhideWhenUsed="1" w:qFormat="1"/>
+    <w:lsdException w:name="heading 4" w:semiHidden="1" w:uiPriority="9" w:unhideWhenUsed="1" w:qFormat="1"/>
+    <w:lsdException w:name="heading 5" w:semiHidden="1" w:uiPriority="9" w:unhideWhenUsed="1" w:qFormat="1"/>
+    <w:lsdException w:name="heading 6" w:semiHidden="1" w:uiPriority="9" w:unhideWhenUsed="1" w:qFormat="1"/>
+    <w:lsdException w:name="heading 7" w:semiHidden="1" w:uiPriority="9" w:unhideWhenUsed="1" w:qFormat="1"/>
+    <w:lsdException w:name="heading 8" w:semiHidden="1" w:uiPriority="9" w:unhideWhenUsed="1" w:qFormat="1"/>
+    <w:lsdException w:name="heading 9" w:semiHidden="1" w:uiPriority="9" w:unhideWhenUsed="1" w:qFormat="1"/>
+    <w:lsdException w:name="index 1" w:semiHidden="1" w:unhideWhenUsed="1"/>
+    <w:lsdException w:name="index 2" w:semiHidden="1" w:unhideWhenUsed="1"/>
+    <w:lsdException w:name="index 3" w:semiHidden="1" w:unhideWhenUsed="1"/>
+    <w:lsdException w:name="index 4" w:semiHidden="1" w:unhideWhenUsed="1"/>
+    <w:lsdException w:name="index 5" w:semiHidden="1" w:unhideWhenUsed="1"/>
+    <w:lsdException w:name="index 6" w:semiHidden="1" w:unhideWhenUsed="1"/>
+    <w:lsdException w:name="index 7" w:semiHidden="1" w:unhideWhenUsed="1"/>
+    <w:lsdException w:name="index 8" w:semiHidden="1" w:unhideWhenUsed="1"/>
+    <w:lsdException w:name="index 9" w:semiHidden="1" w:unhideWhenUsed="1"/>
+    <w:lsdException w:name="toc 1" w:semiHidden="1" w:uiPriority="39" w:unhideWhenUsed="1"/>
+    <w:lsdException w:name="toc 2" w:semiHidden="1" w:uiPriority="39" w:unhideWhenUsed="1"/>
+    <w:lsdException w:name="toc 3" w:semiHidden="1" w:uiPriority="39" w:unhideWhenUsed="1"/>
+    <w:lsdException w:name="toc 4" w:semiHidden="1" w:uiPriority="39" w:unhideWhenUsed="1"/>
+    <w:lsdException w:name="toc 5" w:semiHidden="1" w:uiPriority="39" w:unhideWhenUsed="1"/>
+    <w:lsdException w:name="toc 6" w:semiHidden="1" w:uiPriority="39" w:unhideWhenUsed="1"/>
+    <w:lsdException w:name="toc 7" w:semiHidden="1" w:uiPriority="39" w:unhideWhenUsed="1"/>
+    <w:lsdException w:name="toc 8" w:semiHidden="1" w:uiPriority="39" w:unhideWhenUsed="1"/>
+    <w:lsdException w:name="toc 9" w:semiHidden="1" w:uiPriority="39" w:unhideWhenUsed="1"/>
+    <w:lsdException w:name="Normal Indent" w:semiHidden="1" w:unhideWhenUsed="1"/>
+    <w:lsdException w:name="footnote text" w:semiHidden="1" w:unhideWhenUsed="1"/>
+    <w:lsdException w:name="annotation text" w:semiHidden="1" w:unhideWhenUsed="1"/>
+    <w:lsdException w:name="header" w:semiHidden="1" w:unhideWhenUsed="1"/>
+    <w:lsdException w:name="footer" w:semiHidden="1" w:unhideWhenUsed="1"/>
+    <w:lsdException w:name="index heading" w:semiHidden="1" w:unhideWhenUsed="1"/>
+    <w:lsdException w:name="caption" w:semiHidden="1" w:uiPriority="35" w:unhideWhenUsed="1" w:qFormat="1"/>
+    <w:lsdException w:name="table of figures" w:semiHidden="1" w:unhideWhenUsed="1"/>
+    <w:lsdException w:name="envelope address" w:semiHidden="1" w:unhideWhenUsed="1"/>
+    <w:lsdException w:name="envelope return" w:semiHidden="1" w:unhideWhenUsed="1"/>
+    <w:lsdException w:name="footnote reference" w:semiHidden="1" w:unhideWhenUsed="1"/>
+    <w:lsdException w:name="annotation reference" w:semiHidden="1" w:unhideWhenUsed="1"/>
+    <w:lsdException w:name="line number" w:semiHidden="1" w:unhideWhenUsed="1"/>
+    <w:lsdException w:name="page number" w:semiHidden="1" w:unhideWhenUsed="1"/>
+    <w:lsdException w:name="endnote reference" w:semiHidden="1" w:unhideWhenUsed="1"/>
+    <w:lsdException w:name="endnote text" w:semiHidden="1" w:unhideWhenUsed="1"/>
+    <w:lsdException w:name="table of authorities" w:semiHidden="1" w:unhideWhenUsed="1"/>
+    <w:lsdException w:name="macro" w:semiHidden="1" w:unhideWhenUsed="1"/>
+    <w:lsdException w:name="toa heading" w:semiHidden="1" w:unhideWhenUsed="1"/>
+    <w:lsdException w:name="List" w:semiHidden="1" w:unhideWhenUsed="1"/>
+    <w:lsdException w:name="List Bullet" w:semiHidden="1" w:unhideWhenUsed="1"/>
+    <w:lsdException w:name="List Number" w:semiHidden="1" w:unhideWhenUsed="1"/>
+    <w:lsdException w:name="List 2" w:semiHidden="1" w:unhideWhenUsed="1"/>
+    <w:lsdException w:name="List 3" w:semiHidden="1" w:unhideWhenUsed="1"/>
+    <w:lsdException w:name="List 4" w:semiHidden="1" w:unhideWhenUsed="1"/>
+    <w:lsdException w:name="List 5" w:semiHidden="1" w:unhideWhenUsed="1"/>
+    <w:lsdException w:name="List Bullet 2" w:semiHidden="1" w:unhideWhenUsed="1"/>
+    <w:lsdException w:name="List Bullet 3" w:semiHidden="1" w:unhideWhenUsed="1"/>
+    <w:lsdException w:name="List Bullet 4" w:semiHidden="1" w:unhideWhenUsed="1"/>
+    <w:lsdException w:name="List Bullet 5" w:semiHidden="1" w:unhideWhenUsed="1"/>
+    <w:lsdException w:name="List Number 2" w:semiHidden="1" w:unhideWhenUsed="1"/>
+    <w:lsdException w:name="List Number 3" w:semiHidden="1" w:unhideWhenUsed="1"/>
+    <w:lsdException w:name="List Number 4" w:semiHidden="1" w:unhideWhenUsed="1"/>
+    <w:lsdException w:name="List Number 5" w:semiHidden="1" w:unhideWhenUsed="1"/>
+    <w:lsdException w:name="Title" w:uiPriority="10" w:qFormat="1"/>
+    <w:lsdException w:name="Closing" w:semiHidden="1" w:unhideWhenUsed="1"/>
+    <w:lsdException w:name="Signature" w:semiHidden="1" w:unhideWhenUsed="1"/>
+    <w:lsdException w:name="Default Paragraph Font" w:semiHidden="1" w:uiPriority="1" w:unhideWhenUsed="1"/>
+    <w:lsdException w:name="Body Text" w:semiHidden="1" w:unhideWhenUsed="1"/>
+    <w:lsdException w:name="Body Text Indent" w:semiHidden="1" w:unhideWhenUsed="1"/>
+    <w:lsdException w:name="List Continue" w:semiHidden="1" w:unhideWhenUsed="1"/>
+    <w:lsdException w:name="List Continue 2" w:semiHidden="1" w:unhideWhenUsed="1"/>
+    <w:lsdException w:name="List Continue 3" w:semiHidden="1" w:unhideWhenUsed="1"/>
+    <w:lsdException w:name="List Continue 4" w:semiHidden="1" w:unhideWhenUsed="1"/>
+    <w:lsdException w:name="List Continue 5" w:semiHidden="1" w:unhideWhenUsed="1"/>
+    <w:lsdException w:name="Message Header" w:semiHidden="1" w:unhideWhenUsed="1"/>
+    <w:lsdException w:name="Subtitle" w:uiPriority="11" w:qFormat="1"/>
+    <w:lsdException w:name="Salutation" w:semiHidden="1" w:unhideWhenUsed="1"/>
+    <w:lsdException w:name="Date" w:semiHidden="1" w:unhideWhenUsed="1"/>
+    <w:lsdException w:name="Body Text First Indent" w:semiHidden="1" w:unhideWhenUsed="1"/>
+    <w:lsdException w:name="Body Text First Indent 2" w:semiHidden="1" w:unhideWhenUsed="1"/>
+    <w:lsdException w:name="Note Heading" w:semiHidden="1" w:unhideWhenUsed="1"/>
+    <w:lsdException w:name="Body Text 2" w:semiHidden="1" w:unhideWhenUsed="1"/>
+    <w:lsdException w:name="Body Text 3" w:semiHidden="1" w:unhideWhenUsed="1"/>
+    <w:lsdException w:name="Body Text Indent 2" w:semiHidden="1" w:unhideWhenUsed="1"/>
+    <w:lsdException w:name="Body Text Indent 3" w:semiHidden="1" w:unhideWhenUsed="1"/>
+    <w:lsdException w:name="Block Text" w:semiHidden="1" w:unhideWhenUsed="1"/>
+    <w:lsdException w:name="Hyperlink" w:semiHidden="1" w:unhideWhenUsed="1"/>
+    <w:lsdException w:name="FollowedHyperlink" w:semiHidden="1" w:unhideWhenUsed="1"/>
+    <w:lsdException w:name="Strong" w:uiPriority="22" w:qFormat="1"/>
+    <w:lsdException w:name="Emphasis" w:uiPriority="20" w:qFormat="1"/>
+    <w:lsdException w:name="Document Map" w:semiHidden="1" w:unhideWhenUsed="1"/>
+    <w:lsdException w:name="Plain Text" w:semiHidden="1" w:unhideWhenUsed="1"/>
+    <w:lsdException w:name="E-mail Signature" w:semiHidden="1" w:unhideWhenUsed="1"/>
+    <w:lsdException w:name="HTML Top of Form" w:semiHidden="1" w:unhideWhenUsed="1"/>
+    <w:lsdException w:name="HTML Bottom of Form" w:semiHidden="1" w:unhideWhenUsed="1"/>
+    <w:lsdException w:name="Normal (Web)" w:semiHidden="1" w:unhideWhenUsed="1"/>
+    <w:lsdException w:name="HTML Acronym" w:semiHidden="1" w:unhideWhenUsed="1"/>
+    <w:lsdException w:name="HTML Address" w:semiHidden="1" w:unhideWhenUsed="1"/>
+    <w:lsdException w:name="HTML Cite" w:semiHidden="1" w:unhideWhenUsed="1"/>
+    <w:lsdException w:name="HTML Code" w:semiHidden="1" w:unhideWhenUsed="1"/>
+    <w:lsdException w:name="HTML Definition" w:semiHidden="1" w:unhideWhenUsed="1"/>
+    <w:lsdException w:name="HTML Keyboard" w:semiHidden="1" w:unhideWhenUsed="1"/>
+    <w:lsdException w:name="HTML Preformatted" w:semiHidden="1" w:unhideWhenUsed="1"/>
+    <w:lsdException w:name="HTML Sample" w:semiHidden="1" w:unhideWhenUsed="1"/>
+    <w:lsdException w:name="HTML Typewriter" w:semiHidden="1" w:unhideWhenUsed="1"/>
+    <w:lsdException w:name="HTML Variable" w:semiHidden="1" w:unhideWhenUsed="1"/>
+    <w:lsdException w:name="Normal Table" w:semiHidden="1" w:unhideWhenUsed="1"/>
+    <w:lsdException w:name="annotation subject" w:semiHidden="1" w:unhideWhenUsed="1"/>
+    <w:lsdException w:name="No List" w:semiHidden="1" w:unhideWhenUsed="1"/>
+    <w:lsdException w:name="Outline List 1" w:semiHidden="1" w:unhideWhenUsed="1"/>
+    <w:lsdException w:name="Outline List 2" w:semiHidden="1" w:unhideWhenUsed="1"/>
+    <w:lsdException w:name="Outline List 3" w:semiHidden="1" w:unhideWhenUsed="1"/>
+    <w:lsdException w:name="Table Simple 1" w:semiHidden="1" w:unhideWhenUsed="1"/>
+    <w:lsdException w:name="Table Simple 2" w:semiHidden="1" w:unhideWhenUsed="1"/>
+    <w:lsdException w:name="Table Simple 3" w:semiHidden="1" w:unhideWhenUsed="1"/>
+    <w:lsdException w:name="Table Classic 1" w:semiHidden="1" w:unhideWhenUsed="1"/>
+    <w:lsdException w:name="Table Classic 2" w:semiHidden="1" w:unhideWhenUsed="1"/>
+    <w:lsdException w:name="Table Classic 3" w:semiHidden="1" w:unhideWhenUsed="1"/>
+    <w:lsdException w:name="Table Classic 4" w:semiHidden="1" w:unhideWhenUsed="1"/>
+    <w:lsdException w:name="Table Colorful 1" w:semiHidden="1" w:unhideWhenUsed="1"/>
+    <w:lsdException w:name="Table Colorful 2" w:semiHidden="1" w:unhideWhenUsed="1"/>
+    <w:lsdException w:name="Table Colorful 3" w:semiHidden="1" w:unhideWhenUsed="1"/>
+    <w:lsdException w:name="Table Columns 1" w:semiHidden="1" w:unhideWhenUsed="1"/>
+    <w:lsdException w:name="Table Columns 2" w:semiHidden="1" w:unhideWhenUsed="1"/>
+    <w:lsdException w:name="Table Columns 3" w:semiHidden="1" w:unhideWhenUsed="1"/>
+    <w:lsdException w:name="Table Columns 4" w:semiHidden="1" w:unhideWhenUsed="1"/>
+    <w:lsdException w:name="Table Columns 5" w:semiHidden="1" w:unhideWhenUsed="1"/>
+    <w:lsdException w:name="Table Grid 1" w:semiHidden="1" w:unhideWhenUsed="1"/>
+    <w:lsdException w:name="Table Grid 2" w:semiHidden="1" w:unhideWhenUsed="1"/>
+    <w:lsdException w:name="Table Grid 3" w:semiHidden="1" w:unhideWhenUsed="1"/>
+    <w:lsdException w:name="Table Grid 4" w:semiHidden="1" w:unhideWhenUsed="1"/>
+    <w:lsdException w:name="Table Grid 5" w:semiHidden="1" w:unhideWhenUsed="1"/>
+    <w:lsdException w:name="Table Grid 6" w:semiHidden="1" w:unhideWhenUsed="1"/>
+    <w:lsdException w:name="Table Grid 7" w:semiHidden="1" w:unhideWhenUsed="1"/>
+    <w:lsdException w:name="Table Grid 8" w:semiHidden="1" w:unhideWhenUsed="1"/>
+    <w:lsdException w:name="Table List 1" w:semiHidden="1" w:unhideWhenUsed="1"/>
+    <w:lsdException w:name="Table List 2" w:semiHidden="1" w:unhideWhenUsed="1"/>
+    <w:lsdException w:name="Table List 3" w:semiHidden="1" w:unhideWhenUsed="1"/>
+    <w:lsdException w:name="Table List 4" w:semiHidden="1" w:unhideWhenUsed="1"/>
+    <w:lsdException w:name="Table List 5" w:semiHidden="1" w:unhideWhenUsed="1"/>
+    <w:lsdException w:name="Table List 6" w:semiHidden="1" w:unhideWhenUsed="1"/>
+    <w:lsdException w:name="Table List 7" w:semiHidden="1" w:unhideWhenUsed="1"/>
+    <w:lsdException w:name="Table List 8" w:semiHidden="1" w:unhideWhenUsed="1"/>
+    <w:lsdException w:name="Table 3D effects 1" w:semiHidden="1" w:unhideWhenUsed="1"/>
+    <w:lsdException w:name="Table 3D effects 2" w:semiHidden="1" w:unhideWhenUsed="1"/>
+    <w:lsdException w:name="Table 3D effects 3" w:semiHidden="1" w:unhideWhenUsed="1"/>
+    <w:lsdException w:name="Table Contemporary" w:semiHidden="1" w:unhideWhenUsed="1"/>
+    <w:lsdException w:name="Table Elegant" w:semiHidden="1" w:unhideWhenUsed="1"/>
+    <w:lsdException w:name="Table Professional" w:semiHidden="1" w:unhideWhenUsed="1"/>
+    <w:lsdException w:name="Table Subtle 1" w:semiHidden="1" w:unhideWhenUsed="1"/>
+    <w:lsdException w:name="Table Subtle 2" w:semiHidden="1" w:unhideWhenUsed="1"/>
+    <w:lsdException w:name="Table Web 1" w:semiHidden="1" w:unhideWhenUsed="1"/>
+    <w:lsdException w:name="Table Web 2" w:semiHidden="1" w:unhideWhenUsed="1"/>
+    <w:lsdException w:name="Table Web 3" w:semiHidden="1" w:unhideWhenUsed="1"/>
+    <w:lsdException w:name="Balloon Text" w:semiHidden="1" w:unhideWhenUsed="1"/>
+    <w:lsdException w:name="Table Grid" w:uiPriority="39"/>
+    <w:lsdException w:name="Table Theme" w:semiHidden="1" w:unhideWhenUsed="1"/>
+    <w:lsdException w:name="Placeholder Text" w:semiHidden="1"/>
+    <w:lsdException w:name="No Spacing" w:uiPriority="1" w:qFormat="1"/>
+    <w:lsdException w:name="Light Shading" w:uiPriority="60"/>
+    <w:lsdException w:name="Light List" w:uiPriority="61"/>
+    <w:lsdException w:name="Light Grid" w:uiPriority="62"/>
+    <w:lsdException w:name="Medium Shading 1" w:uiPriority="63"/>
+    <w:lsdException w:name="Medium Shading 2" w:uiPriority="64"/>
+    <w:lsdException w:name="Medium List 1" w:uiPriority="65"/>
+    <w:lsdException w:name="Medium List 2" w:uiPriority="66"/>
+    <w:lsdException w:name="Medium Grid 1" w:uiPriority="67"/>
+    <w:lsdException w:name="Medium Grid 2" w:uiPriority="68"/>
+    <w:lsdException w:name="Medium Grid 3" w:uiPriority="69"/>
+    <w:lsdException w:name="Dark List" w:uiPriority="70"/>
+    <w:lsdException w:name="Colorful Shading" w:uiPriority="71"/>
+    <w:lsdException w:name="Colorful List" w:uiPriority="72"/>
+    <w:lsdException w:name="Colorful Grid" w:uiPriority="73"/>
+    <w:lsdException w:name="Light Shading Accent 1" w:uiPriority="60"/>
+    <w:lsdException w:name="Light List Accent 1" w:uiPriority="61"/>
+    <w:lsdException w:name="Light Grid Accent 1" w:uiPriority="62"/>
+    <w:lsdException w:name="Medium Shading 1 Accent 1" w:uiPriority="63"/>
+    <w:lsdException w:name="Medium Shading 2 Accent 1" w:uiPriority="64"/>
+    <w:lsdException w:name="Medium List 1 Accent 1" w:uiPriority="65"/>
+    <w:lsdException w:name="Revision" w:semiHidden="1"/>
+    <w:lsdException w:name="List Paragraph" w:uiPriority="34" w:qFormat="1"/>
+    <w:lsdException w:name="Quote" w:uiPriority="29" w:qFormat="1"/>
+    <w:lsdException w:name="Intense Quote" w:uiPriority="30" w:qFormat="1"/>
+    <w:lsdException w:name="Medium List 2 Accent 1" w:uiPriority="66"/>
+    <w:lsdException w:name="Medium Grid 1 Accent 1" w:uiPriority="67"/>
+    <w:lsdException w:name="Medium Grid 2 Accent 1" w:uiPriority="68"/>
+    <w:lsdException w:name="Medium Grid 3 Accent 1" w:uiPriority="69"/>
+    <w:lsdException w:name="Dark List Accent 1" w:uiPriority="70"/>
+    <w:lsdException w:name="Colorful Shading Accent 1" w:uiPriority="71"/>
+    <w:lsdException w:name="Colorful List Accent 1" w:uiPriority="72"/>
+    <w:lsdException w:name="Colorful Grid Accent 1" w:uiPriority="73"/>
+    <w:lsdException w:name="Light Shading Accent 2" w:uiPriority="60"/>
+    <w:lsdException w:name="Light List Accent 2" w:uiPriority="61"/>
+    <w:lsdException w:name="Light Grid Accent 2" w:uiPriority="62"/>
+    <w:lsdException w:name="Medium Shading 1 Accent 2" w:uiPriority="63"/>
+    <w:lsdException w:name="Medium Shading 2 Accent 2" w:uiPriority="64"/>
+    <w:lsdException w:name="Medium List 1 Accent 2" w:uiPriority="65"/>
+    <w:lsdException w:name="Medium List 2 Accent 2" w:uiPriority="66"/>
+    <w:lsdException w:name="Medium Grid 1 Accent 2" w:uiPriority="67"/>
+    <w:lsdException w:name="Medium Grid 2 Accent 2" w:uiPriority="68"/>
+    <w:lsdException w:name="Medium Grid 3 Accent 2" w:uiPriority="69"/>
+    <w:lsdException w:name="Dark List Accent 2" w:uiPriority="70"/>
+    <w:lsdException w:name="Colorful Shading Accent 2" w:uiPriority="71"/>
+    <w:lsdException w:name="Colorful List Accent 2" w:uiPriority="72"/>
+    <w:lsdException w:name="Colorful Grid Accent 2" w:uiPriority="73"/>
+    <w:lsdException w:name="Light Shading Accent 3" w:uiPriority="60"/>
+    <w:lsdException w:name="Light List Accent 3" w:uiPriority="61"/>
+    <w:lsdException w:name="Light Grid Accent 3" w:uiPriority="62"/>
+    <w:lsdException w:name="Medium Shading 1 Accent 3" w:uiPriority="63"/>
+    <w:lsdException w:name="Medium Shading 2 Accent 3" w:uiPriority="64"/>
+    <w:lsdException w:name="Medium List 1 Accent 3" w:uiPriority="65"/>
+    <w:lsdException w:name="Medium List 2 Accent 3" w:uiPriority="66"/>
+    <w:lsdException w:name="Medium Grid 1 Accent 3" w:uiPriority="67"/>
+    <w:lsdException w:name="Medium Grid 2 Accent 3" w:uiPriority="68"/>
+    <w:lsdException w:name="Medium Grid 3 Accent 3" w:uiPriority="69"/>
+    <w:lsdException w:name="Dark List Accent 3" w:uiPriority="70"/>
+    <w:lsdException w:name="Colorful Shading Accent 3" w:uiPriority="71"/>
+    <w:lsdException w:name="Colorful List Accent 3" w:uiPriority="72"/>
+    <w:lsdException w:name="Colorful Grid Accent 3" w:uiPriority="73"/>
+    <w:lsdException w:name="Light Shading Accent 4" w:uiPriority="60"/>
+    <w:lsdException w:name="Light List Accent 4" w:uiPriority="61"/>
+    <w:lsdException w:name="Light Grid Accent 4" w:uiPriority="62"/>
+    <w:lsdException w:name="Medium Shading 1 Accent 4" w:uiPriority="63"/>
+    <w:lsdException w:name="Medium Shading 2 Accent 4" w:uiPriority="64"/>
+    <w:lsdException w:name="Medium List 1 Accent 4" w:uiPriority="65"/>
+    <w:lsdException w:name="Medium List 2 Accent 4" w:uiPriority="66"/>
+    <w:lsdException w:name="Medium Grid 1 Accent 4" w:uiPriority="67"/>
+    <w:lsdException w:name="Medium Grid 2 Accent 4" w:uiPriority="68"/>
+    <w:lsdException w:name="Medium Grid 3 Accent 4" w:uiPriority="69"/>
+    <w:lsdException w:name="Dark List Accent 4" w:uiPriority="70"/>
+    <w:lsdException w:name="Colorful Shading Accent 4" w:uiPriority="71"/>
+    <w:lsdException w:name="Colorful List Accent 4" w:uiPriority="72"/>
+    <w:lsdException w:name="Colorful Grid Accent 4" w:uiPriority="73"/>
+    <w:lsdException w:name="Light Shading Accent 5" w:uiPriority="60"/>
+    <w:lsdException w:name="Light List Accent 5" w:uiPriority="61"/>
+    <w:lsdException w:name="Light Grid Accent 5" w:uiPriority="62"/>
+    <w:lsdException w:name="Medium Shading 1 Accent 5" w:uiPriority="63"/>
+    <w:lsdException w:name="Medium Shading 2 Accent 5" w:uiPriority="64"/>
+    <w:lsdException w:name="Medium List 1 Accent 5" w:uiPriority="65"/>
+    <w:lsdException w:name="Medium List 2 Accent 5" w:uiPriority="66"/>
+    <w:lsdException w:name="Medium Grid 1 Accent 5" w:uiPriority="67"/>
+    <w:lsdException w:name="Medium Grid 2 Accent 5" w:uiPriority="68"/>
+    <w:lsdException w:name="Medium Grid 3 Accent 5" w:uiPriority="69"/>
+    <w:lsdException w:name="Dark List Accent 5" w:uiPriority="70"/>
+    <w:lsdException w:name="Colorful Shading Accent 5" w:uiPriority="71"/>
+    <w:lsdException w:name="Colorful List Accent 5" w:uiPriority="72"/>
+    <w:lsdException w:name="Colorful Grid Accent 5" w:uiPriority="73"/>
+    <w:lsdException w:name="Light Shading Accent 6" w:uiPriority="60"/>
+    <w:lsdException w:name="Light List Accent 6" w:uiPriority="61"/>
+    <w:lsdException w:name="Light Grid Accent 6" w:uiPriority="62"/>
+    <w:lsdException w:name="Medium Shading 1 Accent 6" w:uiPriority="63"/>
+    <w:lsdException w:name="Medium Shading 2 Accent 6" w:uiPriority="64"/>
+    <w:lsdException w:name="Medium List 1 Accent 6" w:uiPriority="65"/>
+    <w:lsdException w:name="Medium List 2 Accent 6" w:uiPriority="66"/>
+    <w:lsdException w:name="Medium Grid 1 Accent 6" w:uiPriority="67"/>
+    <w:lsdException w:name="Medium Grid 2 Accent 6" w:uiPriority="68"/>
+    <w:lsdException w:name="Medium Grid 3 Accent 6" w:uiPriority="69"/>
+    <w:lsdException w:name="Dark List Accent 6" w:uiPriority="70"/>
+    <w:lsdException w:name="Colorful Shading Accent 6" w:uiPriority="71"/>
+    <w:lsdException w:name="Colorful List Accent 6" w:uiPriority="72"/>
+    <w:lsdException w:name="Colorful Grid Accent 6" w:uiPriority="73"/>
+    <w:lsdException w:name="Subtle Emphasis" w:uiPriority="19" w:qFormat="1"/>
+    <w:lsdException w:name="Intense Emphasis" w:uiPriority="21" w:qFormat="1"/>
+    <w:lsdException w:name="Subtle Reference" w:uiPriority="31" w:qFormat="1"/>
+    <w:lsdException w:name="Intense Reference" w:uiPriority="32" w:qFormat="1"/>
+    <w:lsdException w:name="Book Title" w:uiPriority="33" w:qFormat="1"/>
+    <w:lsdException w:name="Bibliography" w:semiHidden="1" w:uiPriority="37" w:unhideWhenUsed="1"/>
+    <w:lsdException w:name="TOC Heading" w:semiHidden="1" w:uiPriority="39" w:unhideWhenUsed="1" w:qFormat="1"/>
+    <w:lsdException w:name="Plain Table 1" w:uiPriority="41"/>
+    <w:lsdException w:name="Plain Table 2" w:uiPriority="42"/>
+    <w:lsdException w:name="Plain Table 3" w:uiPriority="43"/>
+    <w:lsdException w:name="Plain Table 4" w:uiPriority="44"/>
+    <w:lsdException w:name="Plain Table 5" w:uiPriority="45"/>
+    <w:lsdException w:name="Grid Table Light" w:uiPriority="40"/>
+    <w:lsdException w:name="Grid Table 1 Light" w:uiPriority="46"/>
+    <w:lsdException w:name="Grid Table 2" w:uiPriority="47"/>
+    <w:lsdException w:name="Grid Table 3" w:uiPriority="48"/>
+    <w:lsdException w:name="Grid Table 4" w:uiPriority="49"/>
+    <w:lsdException w:name="Grid Table 5 Dark" w:uiPriority="50"/>
+    <w:lsdException w:name="Grid Table 6 Colorful" w:uiPriority="51"/>
+    <w:lsdException w:name="Grid Table 7 Colorful" w:uiPriority="52"/>
+    <w:lsdException w:name="Grid Table 1 Light Accent 1" w:uiPriority="46"/>
+    <w:lsdException w:name="Grid Table 2 Accent 1" w:uiPriority="47"/>
+    <w:lsdException w:name="Grid Table 3 Accent 1" w:uiPriority="48"/>
+    <w:lsdException w:name="Grid Table 4 Accent 1" w:uiPriority="49"/>
+    <w:lsdException w:name="Grid Table 5 Dark Accent 1" w:uiPriority="50"/>
+    <w:lsdException w:name="Grid Table 6 Colorful Accent 1" w:uiPriority="51"/>
+    <w:lsdException w:name="Grid Table 7 Colorful Accent 1" w:uiPriority="52"/>
+    <w:lsdException w:name="Grid Table 1 Light Accent 2" w:uiPriority="46"/>
+    <w:lsdException w:name="Grid Table 2 Accent 2" w:uiPriority="47"/>
+    <w:lsdException w:name="Grid Table 3 Accent 2" w:uiPriority="48"/>
+    <w:lsdException w:name="Grid Table 4 Accent 2" w:uiPriority="49"/>
+    <w:lsdException w:name="Grid Table 5 Dark Accent 2" w:uiPriority="50"/>
+    <w:lsdException w:name="Grid Table 6 Colorful Accent 2" w:uiPriority="51"/>
+    <w:lsdException w:name="Grid Table 7 Colorful Accent 2" w:uiPriority="52"/>
+    <w:lsdException w:name="Grid Table 1 Light Accent 3" w:uiPriority="46"/>
+    <w:lsdException w:name="Grid Table 2 Accent 3" w:uiPriority="47"/>
+    <w:lsdException w:name="Grid Table 3 Accent 3" w:uiPriority="48"/>
+    <w:lsdException w:name="Grid Table 4 Accent 3" w:uiPriority="49"/>
+    <w:lsdException w:name="Grid Table 5 Dark Accent 3" w:uiPriority="50"/>
+    <w:lsdException w:name="Grid Table 6 Colorful Accent 3" w:uiPriority="51"/>
+    <w:lsdException w:name="Grid Table 7 Colorful Accent 3" w:uiPriority="52"/>
+    <w:lsdException w:name="Grid Table 1 Light Accent 4" w:uiPriority="46"/>
+    <w:lsdException w:name="Grid Table 2 Accent 4" w:uiPriority="47"/>
+    <w:lsdException w:name="Grid Table 3 Accent 4" w:uiPriority="48"/>
+    <w:lsdException w:name="Grid Table 4 Accent 4" w:uiPriority="49"/>
+    <w:lsdException w:name="Grid Table 5 Dark Accent 4" w:uiPriority="50"/>
+    <w:lsdException w:name="Grid Table 6 Colorful Accent 4" w:uiPriority="51"/>
+    <w:lsdException w:name="Grid Table 7 Colorful Accent 4" w:uiPriority="52"/>
+    <w:lsdException w:name="Grid Table 1 Light Accent 5" w:uiPriority="46"/>
+    <w:lsdException w:name="Grid Table 2 Accent 5" w:uiPriority="47"/>
+    <w:lsdException w:name="Grid Table 3 Accent 5" w:uiPriority="48"/>
+    <w:lsdException w:name="Grid Table 4 Accent 5" w:uiPriority="49"/>
+    <w:lsdException w:name="Grid Table 5 Dark Accent 5" w:uiPriority="50"/>
+    <w:lsdException w:name="Grid Table 6 Colorful Accent 5" w:uiPriority="51"/>
+    <w:lsdException w:name="Grid Table 7 Colorful Accent 5" w:uiPriority="52"/>
+    <w:lsdException w:name="Grid Table 1 Light Accent 6" w:uiPriority="46"/>
+    <w:lsdException w:name="Grid Table 2 Accent 6" w:uiPriority="47"/>
+    <w:lsdException w:name="Grid Table 3 Accent 6" w:uiPriority="48"/>
+    <w:lsdException w:name="Grid Table 4 Accent 6" w:uiPriority="49"/>
+    <w:lsdException w:name="Grid Table 5 Dark Accent 6" w:uiPriority="50"/>
+    <w:lsdException w:name="Grid Table 6 Colorful Accent 6" w:uiPriority="51"/>
+    <w:lsdException w:name="Grid Table 7 Colorful Accent 6" w:uiPriority="52"/>
+    <w:lsdException w:name="List Table 1 Light" w:uiPriority="46"/>
+    <w:lsdException w:name="List Table 2" w:uiPriority="47"/>
+    <w:lsdException w:name="List Table 3" w:uiPriority="48"/>
+    <w:lsdException w:name="List Table 4" w:uiPriority="49"/>
+    <w:lsdException w:name="List Table 5 Dark" w:uiPriority="50"/>
+    <w:lsdException w:name="List Table 6 Colorful" w:uiPriority="51"/>
+    <w:lsdException w:name="List Table 7 Colorful" w:uiPriority="52"/>
+    <w:lsdException w:name="List Table 1 Light Accent 1" w:uiPriority="46"/>
+    <w:lsdException w:name="List Table 2 Accent 1" w:uiPriority="47"/>
+    <w:lsdException w:name="List Table 3 Accent 1" w:uiPriority="48"/>
+    <w:lsdException w:name="List Table 4 Accent 1" w:uiPriority="49"/>
+    <w:lsdException w:name="List Table 5 Dark Accent 1" w:uiPriority="50"/>
+    <w:lsdException w:name="List Table 6 Colorful Accent 1" w:uiPriority="51"/>
+    <w:lsdException w:name="List Table 7 Colorful Accent 1" w:uiPriority="52"/>
+    <w:lsdException w:name="List Table 1 Light Accent 2" w:uiPriority="46"/>
+    <w:lsdException w:name="List Table 2 Accent 2" w:uiPriority="47"/>
+    <w:lsdException w:name="List Table 3 Accent 2" w:uiPriority="48"/>
+    <w:lsdException w:name="List Table 4 Accent 2" w:uiPriority="49"/>
+    <w:lsdException w:name="List Table 5 Dark Accent 2" w:uiPriority="50"/>
+    <w:lsdException w:name="List Table 6 Colorful Accent 2" w:uiPriority="51"/>
+    <w:lsdException w:name="List Table 7 Colorful Accent 2" w:uiPriority="52"/>
+    <w:lsdException w:name="List Table 1 Light Accent 3" w:uiPriority="46"/>
+    <w:lsdException w:name="List Table 2 Accent 3" w:uiPriority="47"/>
+    <w:lsdException w:name="List Table 3 Accent 3" w:uiPriority="48"/>
+    <w:lsdException w:name="List Table 4 Accent 3" w:uiPriority="49"/>
+    <w:lsdException w:name="List Table 5 Dark Accent 3" w:uiPriority="50"/>
+    <w:lsdException w:name="List Table 6 Colorful Accent 3" w:uiPriority="51"/>
+    <w:lsdException w:name="List Table 7 Colorful Accent 3" w:uiPriority="52"/>
+    <w:lsdException w:name="List Table 1 Light Accent 4" w:uiPriority="46"/>
+    <w:lsdException w:name="List Table 2 Accent 4" w:uiPriority="47"/>
+    <w:lsdException w:name="List Table 3 Accent 4" w:uiPriority="48"/>
+    <w:lsdException w:name="List Table 4 Accent 4" w:uiPriority="49"/>
+    <w:lsdException w:name="List Table 5 Dark Accent 4" w:uiPriority="50"/>
+    <w:lsdException w:name="List Table 6 Colorful Accent 4" w:uiPriority="51"/>
+    <w:lsdException w:name="List Table 7 Colorful Accent 4" w:uiPriority="52"/>
+    <w:lsdException w:name="List Table 1 Light Accent 5" w:uiPriority="46"/>
+    <w:lsdException w:name="List Table 2 Accent 5" w:uiPriority="47"/>
+    <w:lsdException w:name="List Table 3 Accent 5" w:uiPriority="48"/>
+    <w:lsdException w:name="List Table 4 Accent 5" w:uiPriority="49"/>
+    <w:lsdException w:name="List Table 5 Dark Accent 5" w:uiPriority="50"/>
+    <w:lsdException w:name="List Table 6 Colorful Accent 5" w:uiPriority="51"/>
+    <w:lsdException w:name="List Table 7 Colorful Accent 5" w:uiPriority="52"/>
+    <w:lsdException w:name="List Table 1 Light Accent 6" w:uiPriority="46"/>
+    <w:lsdException w:name="List Table 2 Accent 6" w:uiPriority="47"/>
+    <w:lsdException w:name="List Table 3 Accent 6" w:uiPriority="48"/>
+    <w:lsdException w:name="List Table 4 Accent 6" w:uiPriority="49"/>
+    <w:lsdException w:name="List Table 5 Dark Accent 6" w:uiPriority="50"/>
+    <w:lsdException w:name="List Table 6 Colorful Accent 6" w:uiPriority="51"/>
+    <w:lsdException w:name="List Table 7 Colorful Accent 6" w:uiPriority="52"/>
+    <w:lsdException w:name="Mention" w:semiHidden="1" w:unhideWhenUsed="1"/>
+    <w:lsdException w:name="Smart Hyperlink" w:semiHidden="1" w:unhideWhenUsed="1"/>
+    <w:lsdException w:name="Hashtag" w:semiHidden="1" w:unhideWhenUsed="1"/>
+    <w:lsdException w:name="Unresolved Mention" w:semiHidden="1" w:unhideWhenUsed="1"/>
+    <w:lsdException w:name="Smart Link" w:semiHidden="1" w:unhideWhenUsed="1"/>
+  </w:latentStyles>
+  <w:style w:type="paragraph" w:default="1" w:styleId="Normal">
+    <w:name w:val="Normal"/>
+    <w:qFormat/>
+  </w:style>
+  <w:style w:type="character" w:default="1" w:styleId="Policepardfaut">
+    <w:name w:val="Default Paragraph Font"/>
+    <w:uiPriority w:val="1"/>
+    <w:semiHidden/>
+    <w:unhideWhenUsed/>
+  </w:style>
+  <w:style w:type="table" w:default="1" w:styleId="TableauNormal">
+    <w:name w:val="Normal Table"/>
+    <w:uiPriority w:val="99"/>
+    <w:semiHidden/>
+    <w:unhideWhenUsed/>
+    <w:tblPr>
+      <w:tblInd w:w="0" w:type="dxa"/>
+      <w:tblCellMar>
+        <w:top w:w="0" w:type="dxa"/>
+        <w:left w:w="108" w:type="dxa"/>
+        <w:bottom w:w="0" w:type="dxa"/>
+        <w:right w:w="108" w:type="dxa"/>
+      </w:tblCellMar>
+    </w:tblPr>
+  </w:style>
+  <w:style w:type="numbering" w:default="1" w:styleId="Aucuneliste">
+    <w:name w:val="No List"/>
+    <w:uiPriority w:val="99"/>
+    <w:semiHidden/>
+    <w:unhideWhenUsed/>
+  </w:style>
+  <w:style w:type="paragraph" w:customStyle="1" w:styleId="26A06BBE992241DEA51846A02E2DA21D">
+    <w:name w:val="26A06BBE992241DEA51846A02E2DA21D"/>
+    <w:rsid w:val="001377A5"/>
+  </w:style>
+  <w:style w:type="paragraph" w:customStyle="1" w:styleId="1B22C054B8BF475AA2F2D471810D588C">
+    <w:name w:val="1B22C054B8BF475AA2F2D471810D588C"/>
+    <w:rsid w:val="001377A5"/>
+  </w:style>
+  <w:style w:type="paragraph" w:customStyle="1" w:styleId="892771B5C74748149EEF28B148F11D6A">
+    <w:name w:val="892771B5C74748149EEF28B148F11D6A"/>
+    <w:rsid w:val="001377A5"/>
+  </w:style>
+  <w:style w:type="paragraph" w:customStyle="1" w:styleId="0E26398F891145B5A947A8BDCAA2A0B2">
+    <w:name w:val="0E26398F891145B5A947A8BDCAA2A0B2"/>
+    <w:rsid w:val="001377A5"/>
+  </w:style>
+  <w:style w:type="paragraph" w:customStyle="1" w:styleId="E69FC73452354C5192856C11FBCF4C0A">
+    <w:name w:val="E69FC73452354C5192856C11FBCF4C0A"/>
+    <w:rsid w:val="001377A5"/>
+  </w:style>
+</w:styles>
+</file>
+
+<file path=word/glossary/webSettings.xml><?xml version="1.0" encoding="utf-8"?>
+<w:webSettings xmlns:mc="http://schemas.openxmlformats.org/markup-compatibility/2006" xmlns:r="http://schemas.openxmlformats.org/officeDocument/2006/relationships" xmlns:w="http://schemas.openxmlformats.org/wordprocessingml/2006/main" xmlns:w14="http://schemas.microsoft.com/office/word/2010/wordml" xmlns:w15="http://schemas.microsoft.com/office/word/2012/wordml" xmlns:w16cex="http://schemas.microsoft.com/office/word/2018/wordml/cex" xmlns:w16cid="http://schemas.microsoft.com/office/word/2016/wordml/cid" xmlns:w16="http://schemas.microsoft.com/office/word/2018/wordml" xmlns:w16du="http://schemas.microsoft.com/office/word/2023/wordml/word16du" xmlns:w16sdtdh="http://schemas.microsoft.com/office/word/2020/wordml/sdtdatahash" xmlns:w16sdtfl="http://schemas.microsoft.com/office/word/2024/wordml/sdtformatlock" xmlns:w16se="http://schemas.microsoft.com/office/word/2015/wordml/symex" mc:Ignorable="w14 w15 w16se w16cid w16 w16cex w16sdtdh w16sdtfl w16du">
+  <w:optimizeForBrowser/>
+  <w:allowPNG/>
+</w:webSettings>
 </file>
 
 <file path=word/theme/theme1.xml><?xml version="1.0" encoding="utf-8"?>

</xml_diff>